<commit_message>
adding HW3 and linear algebra review
</commit_message>
<xml_diff>
--- a/HW3_STT465.docx
+++ b/HW3_STT465.docx
@@ -15,6 +15,8 @@
           <w:szCs w:val="22"/>
         </w:rPr>
       </w:pPr>
+      <w:bookmarkStart w:id="0" w:name="_GoBack"/>
+      <w:bookmarkEnd w:id="0"/>
       <w:r>
         <w:rPr>
           <w:rFonts w:ascii="Calibri" w:hAnsi="Calibri"/>
@@ -227,7 +229,23 @@
           <w:sz w:val="22"/>
           <w:szCs w:val="22"/>
         </w:rPr>
-        <w:t>Please provide a report as neat as you can, with clear answers. Include the derivation as part of your answers and the code at the end of the answer.</w:t>
+        <w:t xml:space="preserve">Please provide a report as neat as you can, with clear answers. Include the derivation as part of your answers and the code at the end of </w:t>
+      </w:r>
+      <w:r>
+        <w:rPr>
+          <w:rFonts w:ascii="Calibri" w:hAnsi="Calibri"/>
+          <w:sz w:val="22"/>
+          <w:szCs w:val="22"/>
+        </w:rPr>
+        <w:t>each</w:t>
+      </w:r>
+      <w:r>
+        <w:rPr>
+          <w:rFonts w:ascii="Calibri" w:hAnsi="Calibri"/>
+          <w:sz w:val="22"/>
+          <w:szCs w:val="22"/>
+        </w:rPr>
+        <w:t xml:space="preserve"> answer.</w:t>
       </w:r>
     </w:p>
     <w:p>
@@ -245,29 +263,18 @@
       <w:pPr>
         <w:rPr>
           <w:rFonts w:ascii="Calibri" w:hAnsi="Calibri"/>
+          <w:sz w:val="22"/>
+          <w:szCs w:val="22"/>
+        </w:rPr>
+      </w:pPr>
+      <w:r>
+        <w:rPr>
+          <w:rFonts w:ascii="Calibri" w:hAnsi="Calibri"/>
           <w:b/>
           <w:sz w:val="22"/>
           <w:szCs w:val="22"/>
           <w:u w:val="single"/>
         </w:rPr>
-      </w:pPr>
-    </w:p>
-    <w:p>
-      <w:pPr>
-        <w:rPr>
-          <w:rFonts w:ascii="Calibri" w:hAnsi="Calibri"/>
-          <w:sz w:val="22"/>
-          <w:szCs w:val="22"/>
-        </w:rPr>
-      </w:pPr>
-      <w:r>
-        <w:rPr>
-          <w:rFonts w:ascii="Calibri" w:hAnsi="Calibri"/>
-          <w:b/>
-          <w:sz w:val="22"/>
-          <w:szCs w:val="22"/>
-          <w:u w:val="single"/>
-        </w:rPr>
         <w:t xml:space="preserve">Data. </w:t>
       </w:r>
       <w:r>
@@ -276,7 +283,39 @@
           <w:sz w:val="22"/>
           <w:szCs w:val="22"/>
         </w:rPr>
-        <w:t xml:space="preserve"> For this HW we will use the data set LDL.txt (the data set is in the </w:t>
+        <w:t xml:space="preserve"> For this HW we will use the </w:t>
+      </w:r>
+      <w:r>
+        <w:rPr>
+          <w:rFonts w:ascii="Calibri" w:hAnsi="Calibri"/>
+          <w:sz w:val="22"/>
+          <w:szCs w:val="22"/>
+        </w:rPr>
+        <w:t xml:space="preserve">data set </w:t>
+      </w:r>
+      <w:r>
+        <w:rPr>
+          <w:rFonts w:ascii="Courier" w:hAnsi="Courier"/>
+          <w:sz w:val="22"/>
+          <w:szCs w:val="22"/>
+        </w:rPr>
+        <w:t>LDL.txt</w:t>
+      </w:r>
+      <w:r>
+        <w:rPr>
+          <w:rFonts w:ascii="Calibri" w:hAnsi="Calibri"/>
+          <w:sz w:val="22"/>
+          <w:szCs w:val="22"/>
+        </w:rPr>
+        <w:t xml:space="preserve"> (the</w:t>
+      </w:r>
+      <w:r>
+        <w:rPr>
+          <w:rFonts w:ascii="Calibri" w:hAnsi="Calibri"/>
+          <w:sz w:val="22"/>
+          <w:szCs w:val="22"/>
+        </w:rPr>
+        <w:t xml:space="preserve"> data set is in the </w:t>
       </w:r>
       <w:proofErr w:type="spellStart"/>
       <w:r>
@@ -285,7 +324,15 @@
           <w:sz w:val="22"/>
           <w:szCs w:val="22"/>
         </w:rPr>
-        <w:t>github</w:t>
+        <w:t>GitH</w:t>
+      </w:r>
+      <w:r>
+        <w:rPr>
+          <w:rFonts w:ascii="Calibri" w:hAnsi="Calibri"/>
+          <w:sz w:val="22"/>
+          <w:szCs w:val="22"/>
+        </w:rPr>
+        <w:t>ub</w:t>
       </w:r>
       <w:proofErr w:type="spellEnd"/>
       <w:r>
@@ -296,16 +343,14 @@
         </w:rPr>
         <w:t xml:space="preserve"> </w:t>
       </w:r>
-      <w:proofErr w:type="spellStart"/>
-      <w:r>
-        <w:rPr>
-          <w:rFonts w:ascii="Calibri" w:hAnsi="Calibri"/>
-          <w:sz w:val="22"/>
-          <w:szCs w:val="22"/>
-        </w:rPr>
-        <w:t>resository</w:t>
-      </w:r>
-      <w:proofErr w:type="spellEnd"/>
+      <w:r>
+        <w:rPr>
+          <w:rFonts w:ascii="Calibri" w:hAnsi="Calibri"/>
+          <w:sz w:val="22"/>
+          <w:szCs w:val="22"/>
+        </w:rPr>
+        <w:t>repository</w:t>
+      </w:r>
       <w:r>
         <w:rPr>
           <w:rFonts w:ascii="Calibri" w:hAnsi="Calibri"/>
@@ -514,7 +559,23 @@
           <w:sz w:val="22"/>
           <w:szCs w:val="22"/>
         </w:rPr>
-        <w:t>Assume that LDL cholesterol is distributed normal with mean and variances that are sex-specific, that is,</w:t>
+        <w:t xml:space="preserve">Assume that LDL cholesterol </w:t>
+      </w:r>
+      <w:r>
+        <w:rPr>
+          <w:rFonts w:ascii="Calibri" w:hAnsi="Calibri"/>
+          <w:sz w:val="22"/>
+          <w:szCs w:val="22"/>
+        </w:rPr>
+        <w:t>follows a normal distribution</w:t>
+      </w:r>
+      <w:r>
+        <w:rPr>
+          <w:rFonts w:ascii="Calibri" w:hAnsi="Calibri"/>
+          <w:sz w:val="22"/>
+          <w:szCs w:val="22"/>
+        </w:rPr>
+        <w:t xml:space="preserve"> with mean and variances that are sex-specific, that is,</w:t>
       </w:r>
     </w:p>
     <w:p>
@@ -856,15 +917,7 @@
                 <w:sz w:val="22"/>
                 <w:szCs w:val="22"/>
               </w:rPr>
-              <m:t>=</m:t>
-            </m:r>
-            <m:r>
-              <w:rPr>
-                <w:rFonts w:ascii="Cambria Math" w:hAnsi="Cambria Math"/>
-                <w:sz w:val="22"/>
-                <w:szCs w:val="22"/>
-              </w:rPr>
-              <m:t>M</m:t>
+              <m:t>=M</m:t>
             </m:r>
           </m:e>
         </m:d>
@@ -1023,7 +1076,7 @@
           <w:sz w:val="22"/>
           <w:szCs w:val="22"/>
         </w:rPr>
-        <w:t>function for one of the groups.</w:t>
+        <w:t>function.</w:t>
       </w:r>
     </w:p>
     <w:p>
@@ -1058,7 +1111,31 @@
           <w:sz w:val="22"/>
           <w:szCs w:val="22"/>
         </w:rPr>
-        <w:t xml:space="preserve"> the Maximum Likelihood estimators of the mean and variance</w:t>
+        <w:t xml:space="preserve"> the Maximum Likelihood estimators of the mean</w:t>
+      </w:r>
+      <w:r>
+        <w:rPr>
+          <w:rFonts w:ascii="Calibri" w:hAnsi="Calibri"/>
+          <w:sz w:val="22"/>
+          <w:szCs w:val="22"/>
+        </w:rPr>
+        <w:t>s</w:t>
+      </w:r>
+      <w:r>
+        <w:rPr>
+          <w:rFonts w:ascii="Calibri" w:hAnsi="Calibri"/>
+          <w:sz w:val="22"/>
+          <w:szCs w:val="22"/>
+        </w:rPr>
+        <w:t xml:space="preserve"> and variance</w:t>
+      </w:r>
+      <w:r>
+        <w:rPr>
+          <w:rFonts w:ascii="Calibri" w:hAnsi="Calibri"/>
+          <w:sz w:val="22"/>
+          <w:szCs w:val="22"/>
+        </w:rPr>
+        <w:t>s.</w:t>
       </w:r>
     </w:p>
     <w:p>
@@ -1091,15 +1168,57 @@
           <w:sz w:val="22"/>
           <w:szCs w:val="22"/>
         </w:rPr>
-        <w:t xml:space="preserve">Using the data compute and report </w:t>
-      </w:r>
-      <w:r>
-        <w:rPr>
-          <w:rFonts w:ascii="Calibri" w:hAnsi="Calibri"/>
-          <w:sz w:val="22"/>
-          <w:szCs w:val="22"/>
-        </w:rPr>
-        <w:t xml:space="preserve">the MLE estimate of the mean and variances of each of the groups, and an approximate 95% CI for the </w:t>
+        <w:t>Using the data</w:t>
+      </w:r>
+      <w:r>
+        <w:rPr>
+          <w:rFonts w:ascii="Calibri" w:hAnsi="Calibri"/>
+          <w:sz w:val="22"/>
+          <w:szCs w:val="22"/>
+        </w:rPr>
+        <w:t xml:space="preserve"> available in </w:t>
+      </w:r>
+      <w:proofErr w:type="spellStart"/>
+      <w:r>
+        <w:rPr>
+          <w:rFonts w:ascii="Calibri" w:hAnsi="Calibri"/>
+          <w:sz w:val="22"/>
+          <w:szCs w:val="22"/>
+        </w:rPr>
+        <w:t>GitHub</w:t>
+      </w:r>
+      <w:proofErr w:type="spellEnd"/>
+      <w:r>
+        <w:rPr>
+          <w:rFonts w:ascii="Calibri" w:hAnsi="Calibri"/>
+          <w:sz w:val="22"/>
+          <w:szCs w:val="22"/>
+        </w:rPr>
+        <w:t xml:space="preserve"> compute and report </w:t>
+      </w:r>
+      <w:r>
+        <w:rPr>
+          <w:rFonts w:ascii="Calibri" w:hAnsi="Calibri"/>
+          <w:sz w:val="22"/>
+          <w:szCs w:val="22"/>
+        </w:rPr>
+        <w:t xml:space="preserve">the MLE estimate of the mean and variances of each of the groups, and </w:t>
+      </w:r>
+      <w:r>
+        <w:rPr>
+          <w:rFonts w:ascii="Calibri" w:hAnsi="Calibri"/>
+          <w:sz w:val="22"/>
+          <w:szCs w:val="22"/>
+        </w:rPr>
+        <w:t>provide an</w:t>
+      </w:r>
+      <w:r>
+        <w:rPr>
+          <w:rFonts w:ascii="Calibri" w:hAnsi="Calibri"/>
+          <w:sz w:val="22"/>
+          <w:szCs w:val="22"/>
+        </w:rPr>
+        <w:t xml:space="preserve"> approximate 95% CI for the </w:t>
       </w:r>
       <w:r>
         <w:rPr>
@@ -1136,6 +1255,7 @@
           <w:b/>
           <w:sz w:val="22"/>
           <w:szCs w:val="22"/>
+          <w:u w:val="single"/>
         </w:rPr>
       </w:pPr>
       <w:r>
@@ -1144,6 +1264,7 @@
           <w:b/>
           <w:sz w:val="22"/>
           <w:szCs w:val="22"/>
+          <w:u w:val="single"/>
         </w:rPr>
         <w:t>3</w:t>
       </w:r>
@@ -1153,6 +1274,7 @@
           <w:b/>
           <w:sz w:val="22"/>
           <w:szCs w:val="22"/>
+          <w:u w:val="single"/>
         </w:rPr>
         <w:t xml:space="preserve">. </w:t>
       </w:r>
@@ -1162,6 +1284,7 @@
           <w:b/>
           <w:sz w:val="22"/>
           <w:szCs w:val="22"/>
+          <w:u w:val="single"/>
         </w:rPr>
         <w:t>Bayesian Analyses</w:t>
       </w:r>
@@ -1189,7 +1312,7 @@
           <w:sz w:val="22"/>
           <w:szCs w:val="22"/>
         </w:rPr>
-        <w:t>For the Bayesian Analysis we will assume the following priors</w:t>
+        <w:t>Complete the Bayesian model by assuming</w:t>
       </w:r>
     </w:p>
     <w:p>
@@ -1209,6 +1332,456 @@
           <w:szCs w:val="22"/>
         </w:rPr>
       </w:pPr>
+      <m:oMathPara>
+        <m:oMath>
+          <m:r>
+            <w:rPr>
+              <w:rFonts w:ascii="Cambria Math" w:hAnsi="Cambria Math"/>
+              <w:sz w:val="22"/>
+              <w:szCs w:val="22"/>
+            </w:rPr>
+            <m:t>p</m:t>
+          </m:r>
+          <m:d>
+            <m:dPr>
+              <m:ctrlPr>
+                <w:rPr>
+                  <w:rFonts w:ascii="Cambria Math" w:hAnsi="Cambria Math"/>
+                  <w:i/>
+                  <w:sz w:val="22"/>
+                  <w:szCs w:val="22"/>
+                </w:rPr>
+              </m:ctrlPr>
+            </m:dPr>
+            <m:e>
+              <m:sSub>
+                <m:sSubPr>
+                  <m:ctrlPr>
+                    <w:rPr>
+                      <w:rFonts w:ascii="Cambria Math" w:hAnsi="Cambria Math"/>
+                      <w:i/>
+                      <w:sz w:val="22"/>
+                      <w:szCs w:val="22"/>
+                    </w:rPr>
+                  </m:ctrlPr>
+                </m:sSubPr>
+                <m:e>
+                  <m:r>
+                    <w:rPr>
+                      <w:rFonts w:ascii="Cambria Math" w:hAnsi="Cambria Math"/>
+                      <w:sz w:val="22"/>
+                      <w:szCs w:val="22"/>
+                    </w:rPr>
+                    <m:t>μ</m:t>
+                  </m:r>
+                </m:e>
+                <m:sub>
+                  <m:r>
+                    <w:rPr>
+                      <w:rFonts w:ascii="Cambria Math" w:hAnsi="Cambria Math"/>
+                      <w:sz w:val="22"/>
+                      <w:szCs w:val="22"/>
+                    </w:rPr>
+                    <m:t>F</m:t>
+                  </m:r>
+                </m:sub>
+              </m:sSub>
+              <m:r>
+                <w:rPr>
+                  <w:rFonts w:ascii="Cambria Math" w:hAnsi="Cambria Math"/>
+                  <w:sz w:val="22"/>
+                  <w:szCs w:val="22"/>
+                </w:rPr>
+                <m:t>,</m:t>
+              </m:r>
+              <m:sSub>
+                <m:sSubPr>
+                  <m:ctrlPr>
+                    <w:rPr>
+                      <w:rFonts w:ascii="Cambria Math" w:hAnsi="Cambria Math"/>
+                      <w:i/>
+                      <w:sz w:val="22"/>
+                      <w:szCs w:val="22"/>
+                    </w:rPr>
+                  </m:ctrlPr>
+                </m:sSubPr>
+                <m:e>
+                  <m:r>
+                    <w:rPr>
+                      <w:rFonts w:ascii="Cambria Math" w:hAnsi="Cambria Math"/>
+                      <w:sz w:val="22"/>
+                      <w:szCs w:val="22"/>
+                    </w:rPr>
+                    <m:t>μ</m:t>
+                  </m:r>
+                </m:e>
+                <m:sub>
+                  <m:r>
+                    <w:rPr>
+                      <w:rFonts w:ascii="Cambria Math" w:hAnsi="Cambria Math"/>
+                      <w:sz w:val="22"/>
+                      <w:szCs w:val="22"/>
+                    </w:rPr>
+                    <m:t>M</m:t>
+                  </m:r>
+                </m:sub>
+              </m:sSub>
+              <m:r>
+                <w:rPr>
+                  <w:rFonts w:ascii="Cambria Math" w:hAnsi="Cambria Math"/>
+                  <w:sz w:val="22"/>
+                  <w:szCs w:val="22"/>
+                </w:rPr>
+                <m:t>,</m:t>
+              </m:r>
+              <m:sSubSup>
+                <m:sSubSupPr>
+                  <m:ctrlPr>
+                    <w:rPr>
+                      <w:rFonts w:ascii="Cambria Math" w:hAnsi="Cambria Math"/>
+                      <w:i/>
+                      <w:sz w:val="22"/>
+                      <w:szCs w:val="22"/>
+                    </w:rPr>
+                  </m:ctrlPr>
+                </m:sSubSupPr>
+                <m:e>
+                  <m:r>
+                    <w:rPr>
+                      <w:rFonts w:ascii="Cambria Math" w:hAnsi="Cambria Math"/>
+                      <w:sz w:val="22"/>
+                      <w:szCs w:val="22"/>
+                    </w:rPr>
+                    <m:t>σ</m:t>
+                  </m:r>
+                </m:e>
+                <m:sub>
+                  <m:r>
+                    <w:rPr>
+                      <w:rFonts w:ascii="Cambria Math" w:hAnsi="Cambria Math"/>
+                      <w:sz w:val="22"/>
+                      <w:szCs w:val="22"/>
+                    </w:rPr>
+                    <m:t>F</m:t>
+                  </m:r>
+                </m:sub>
+                <m:sup>
+                  <m:r>
+                    <w:rPr>
+                      <w:rFonts w:ascii="Cambria Math" w:hAnsi="Cambria Math"/>
+                      <w:sz w:val="22"/>
+                      <w:szCs w:val="22"/>
+                    </w:rPr>
+                    <m:t>2</m:t>
+                  </m:r>
+                </m:sup>
+              </m:sSubSup>
+              <m:r>
+                <w:rPr>
+                  <w:rFonts w:ascii="Cambria Math" w:hAnsi="Cambria Math"/>
+                  <w:sz w:val="22"/>
+                  <w:szCs w:val="22"/>
+                </w:rPr>
+                <m:t>,</m:t>
+              </m:r>
+              <m:sSubSup>
+                <m:sSubSupPr>
+                  <m:ctrlPr>
+                    <w:rPr>
+                      <w:rFonts w:ascii="Cambria Math" w:hAnsi="Cambria Math"/>
+                      <w:i/>
+                      <w:sz w:val="22"/>
+                      <w:szCs w:val="22"/>
+                    </w:rPr>
+                  </m:ctrlPr>
+                </m:sSubSupPr>
+                <m:e>
+                  <m:r>
+                    <w:rPr>
+                      <w:rFonts w:ascii="Cambria Math" w:hAnsi="Cambria Math"/>
+                      <w:sz w:val="22"/>
+                      <w:szCs w:val="22"/>
+                    </w:rPr>
+                    <m:t>σ</m:t>
+                  </m:r>
+                </m:e>
+                <m:sub>
+                  <m:r>
+                    <w:rPr>
+                      <w:rFonts w:ascii="Cambria Math" w:hAnsi="Cambria Math"/>
+                      <w:sz w:val="22"/>
+                      <w:szCs w:val="22"/>
+                    </w:rPr>
+                    <m:t>M</m:t>
+                  </m:r>
+                </m:sub>
+                <m:sup>
+                  <m:r>
+                    <w:rPr>
+                      <w:rFonts w:ascii="Cambria Math" w:hAnsi="Cambria Math"/>
+                      <w:sz w:val="22"/>
+                      <w:szCs w:val="22"/>
+                    </w:rPr>
+                    <m:t>2</m:t>
+                  </m:r>
+                </m:sup>
+              </m:sSubSup>
+            </m:e>
+          </m:d>
+          <m:r>
+            <w:rPr>
+              <w:rFonts w:ascii="Cambria Math" w:hAnsi="Cambria Math"/>
+              <w:sz w:val="22"/>
+              <w:szCs w:val="22"/>
+            </w:rPr>
+            <m:t>=</m:t>
+          </m:r>
+          <m:r>
+            <w:rPr>
+              <w:rFonts w:ascii="Cambria Math" w:hAnsi="Cambria Math"/>
+              <w:sz w:val="22"/>
+              <w:szCs w:val="22"/>
+            </w:rPr>
+            <m:t xml:space="preserve"> </m:t>
+          </m:r>
+          <m:r>
+            <w:rPr>
+              <w:rFonts w:ascii="Cambria Math" w:hAnsi="Cambria Math"/>
+              <w:sz w:val="22"/>
+              <w:szCs w:val="22"/>
+            </w:rPr>
+            <m:t>p</m:t>
+          </m:r>
+          <m:d>
+            <m:dPr>
+              <m:ctrlPr>
+                <w:rPr>
+                  <w:rFonts w:ascii="Cambria Math" w:hAnsi="Cambria Math"/>
+                  <w:i/>
+                  <w:sz w:val="22"/>
+                  <w:szCs w:val="22"/>
+                </w:rPr>
+              </m:ctrlPr>
+            </m:dPr>
+            <m:e>
+              <m:sSub>
+                <m:sSubPr>
+                  <m:ctrlPr>
+                    <w:rPr>
+                      <w:rFonts w:ascii="Cambria Math" w:hAnsi="Cambria Math"/>
+                      <w:i/>
+                      <w:sz w:val="22"/>
+                      <w:szCs w:val="22"/>
+                    </w:rPr>
+                  </m:ctrlPr>
+                </m:sSubPr>
+                <m:e>
+                  <m:r>
+                    <w:rPr>
+                      <w:rFonts w:ascii="Cambria Math" w:hAnsi="Cambria Math"/>
+                      <w:sz w:val="22"/>
+                      <w:szCs w:val="22"/>
+                    </w:rPr>
+                    <m:t>μ</m:t>
+                  </m:r>
+                </m:e>
+                <m:sub>
+                  <m:r>
+                    <w:rPr>
+                      <w:rFonts w:ascii="Cambria Math" w:hAnsi="Cambria Math"/>
+                      <w:sz w:val="22"/>
+                      <w:szCs w:val="22"/>
+                    </w:rPr>
+                    <m:t>F</m:t>
+                  </m:r>
+                </m:sub>
+              </m:sSub>
+            </m:e>
+          </m:d>
+          <m:r>
+            <w:rPr>
+              <w:rFonts w:ascii="Cambria Math" w:hAnsi="Cambria Math"/>
+              <w:sz w:val="22"/>
+              <w:szCs w:val="22"/>
+            </w:rPr>
+            <m:t>p</m:t>
+          </m:r>
+          <m:d>
+            <m:dPr>
+              <m:ctrlPr>
+                <w:rPr>
+                  <w:rFonts w:ascii="Cambria Math" w:hAnsi="Cambria Math"/>
+                  <w:i/>
+                  <w:sz w:val="22"/>
+                  <w:szCs w:val="22"/>
+                </w:rPr>
+              </m:ctrlPr>
+            </m:dPr>
+            <m:e>
+              <m:sSub>
+                <m:sSubPr>
+                  <m:ctrlPr>
+                    <w:rPr>
+                      <w:rFonts w:ascii="Cambria Math" w:hAnsi="Cambria Math"/>
+                      <w:i/>
+                      <w:sz w:val="22"/>
+                      <w:szCs w:val="22"/>
+                    </w:rPr>
+                  </m:ctrlPr>
+                </m:sSubPr>
+                <m:e>
+                  <m:r>
+                    <w:rPr>
+                      <w:rFonts w:ascii="Cambria Math" w:hAnsi="Cambria Math"/>
+                      <w:sz w:val="22"/>
+                      <w:szCs w:val="22"/>
+                    </w:rPr>
+                    <m:t>μ</m:t>
+                  </m:r>
+                </m:e>
+                <m:sub>
+                  <m:r>
+                    <w:rPr>
+                      <w:rFonts w:ascii="Cambria Math" w:hAnsi="Cambria Math"/>
+                      <w:sz w:val="22"/>
+                      <w:szCs w:val="22"/>
+                    </w:rPr>
+                    <m:t>M</m:t>
+                  </m:r>
+                </m:sub>
+              </m:sSub>
+            </m:e>
+          </m:d>
+          <m:r>
+            <w:rPr>
+              <w:rFonts w:ascii="Cambria Math" w:hAnsi="Cambria Math"/>
+              <w:sz w:val="22"/>
+              <w:szCs w:val="22"/>
+            </w:rPr>
+            <m:t>p</m:t>
+          </m:r>
+          <m:d>
+            <m:dPr>
+              <m:ctrlPr>
+                <w:rPr>
+                  <w:rFonts w:ascii="Cambria Math" w:hAnsi="Cambria Math"/>
+                  <w:i/>
+                  <w:sz w:val="22"/>
+                  <w:szCs w:val="22"/>
+                </w:rPr>
+              </m:ctrlPr>
+            </m:dPr>
+            <m:e>
+              <m:sSubSup>
+                <m:sSubSupPr>
+                  <m:ctrlPr>
+                    <w:rPr>
+                      <w:rFonts w:ascii="Cambria Math" w:hAnsi="Cambria Math"/>
+                      <w:i/>
+                      <w:sz w:val="22"/>
+                      <w:szCs w:val="22"/>
+                    </w:rPr>
+                  </m:ctrlPr>
+                </m:sSubSupPr>
+                <m:e>
+                  <m:r>
+                    <w:rPr>
+                      <w:rFonts w:ascii="Cambria Math" w:hAnsi="Cambria Math"/>
+                      <w:sz w:val="22"/>
+                      <w:szCs w:val="22"/>
+                    </w:rPr>
+                    <m:t>σ</m:t>
+                  </m:r>
+                </m:e>
+                <m:sub>
+                  <m:r>
+                    <w:rPr>
+                      <w:rFonts w:ascii="Cambria Math" w:hAnsi="Cambria Math"/>
+                      <w:sz w:val="22"/>
+                      <w:szCs w:val="22"/>
+                    </w:rPr>
+                    <m:t>F</m:t>
+                  </m:r>
+                </m:sub>
+                <m:sup>
+                  <m:r>
+                    <w:rPr>
+                      <w:rFonts w:ascii="Cambria Math" w:hAnsi="Cambria Math"/>
+                      <w:sz w:val="22"/>
+                      <w:szCs w:val="22"/>
+                    </w:rPr>
+                    <m:t>2</m:t>
+                  </m:r>
+                </m:sup>
+              </m:sSubSup>
+            </m:e>
+          </m:d>
+          <m:r>
+            <w:rPr>
+              <w:rFonts w:ascii="Cambria Math" w:hAnsi="Cambria Math"/>
+              <w:sz w:val="22"/>
+              <w:szCs w:val="22"/>
+            </w:rPr>
+            <m:t>p</m:t>
+          </m:r>
+          <m:d>
+            <m:dPr>
+              <m:ctrlPr>
+                <w:rPr>
+                  <w:rFonts w:ascii="Cambria Math" w:hAnsi="Cambria Math"/>
+                  <w:i/>
+                  <w:sz w:val="22"/>
+                  <w:szCs w:val="22"/>
+                </w:rPr>
+              </m:ctrlPr>
+            </m:dPr>
+            <m:e>
+              <m:sSubSup>
+                <m:sSubSupPr>
+                  <m:ctrlPr>
+                    <w:rPr>
+                      <w:rFonts w:ascii="Cambria Math" w:hAnsi="Cambria Math"/>
+                      <w:i/>
+                      <w:sz w:val="22"/>
+                      <w:szCs w:val="22"/>
+                    </w:rPr>
+                  </m:ctrlPr>
+                </m:sSubSupPr>
+                <m:e>
+                  <m:r>
+                    <w:rPr>
+                      <w:rFonts w:ascii="Cambria Math" w:hAnsi="Cambria Math"/>
+                      <w:sz w:val="22"/>
+                      <w:szCs w:val="22"/>
+                    </w:rPr>
+                    <m:t>σ</m:t>
+                  </m:r>
+                </m:e>
+                <m:sub>
+                  <m:r>
+                    <w:rPr>
+                      <w:rFonts w:ascii="Cambria Math" w:hAnsi="Cambria Math"/>
+                      <w:sz w:val="22"/>
+                      <w:szCs w:val="22"/>
+                    </w:rPr>
+                    <m:t>M</m:t>
+                  </m:r>
+                </m:sub>
+                <m:sup>
+                  <m:r>
+                    <w:rPr>
+                      <w:rFonts w:ascii="Cambria Math" w:hAnsi="Cambria Math"/>
+                      <w:sz w:val="22"/>
+                      <w:szCs w:val="22"/>
+                    </w:rPr>
+                    <m:t>2</m:t>
+                  </m:r>
+                </m:sup>
+              </m:sSubSup>
+            </m:e>
+          </m:d>
+        </m:oMath>
+      </m:oMathPara>
     </w:p>
     <w:p>
       <w:pPr>
@@ -1218,32 +1791,6 @@
           <w:szCs w:val="22"/>
         </w:rPr>
       </w:pPr>
-      <w:r>
-        <w:rPr>
-          <w:rFonts w:ascii="Calibri" w:hAnsi="Calibri"/>
-          <w:sz w:val="22"/>
-          <w:szCs w:val="22"/>
-        </w:rPr>
-        <w:t xml:space="preserve">3.1. </w:t>
-      </w:r>
-      <w:proofErr w:type="gramStart"/>
-      <w:r>
-        <w:rPr>
-          <w:rFonts w:ascii="Calibri" w:hAnsi="Calibri"/>
-          <w:sz w:val="22"/>
-          <w:szCs w:val="22"/>
-        </w:rPr>
-        <w:t>For</w:t>
-      </w:r>
-      <w:proofErr w:type="gramEnd"/>
-      <w:r>
-        <w:rPr>
-          <w:rFonts w:ascii="Calibri" w:hAnsi="Calibri"/>
-          <w:sz w:val="22"/>
-          <w:szCs w:val="22"/>
-        </w:rPr>
-        <w:t xml:space="preserve"> one of the groups, derive the fully conditional distributions of the mean and variance.</w:t>
-      </w:r>
     </w:p>
     <w:p>
       <w:pPr>
@@ -1253,14 +1800,6 @@
           <w:szCs w:val="22"/>
         </w:rPr>
       </w:pPr>
-      <w:r>
-        <w:rPr>
-          <w:rFonts w:ascii="Calibri" w:hAnsi="Calibri"/>
-          <w:sz w:val="22"/>
-          <w:szCs w:val="22"/>
-        </w:rPr>
-        <w:t xml:space="preserve">3.2. </w:t>
-      </w:r>
       <w:proofErr w:type="gramStart"/>
       <w:r>
         <w:rPr>
@@ -1268,7 +1807,7 @@
           <w:sz w:val="22"/>
           <w:szCs w:val="22"/>
         </w:rPr>
-        <w:t>Describe</w:t>
+        <w:t>where</w:t>
       </w:r>
       <w:proofErr w:type="gramEnd"/>
       <w:r>
@@ -1277,7 +1816,7 @@
           <w:sz w:val="22"/>
           <w:szCs w:val="22"/>
         </w:rPr>
-        <w:t xml:space="preserve"> conceptually a Gibbs Sampler for estimating the posterior distributions of the mean and variance.</w:t>
+        <w:t>:</w:t>
       </w:r>
     </w:p>
     <w:p>
@@ -1288,6 +1827,750 @@
           <w:szCs w:val="22"/>
         </w:rPr>
       </w:pPr>
+      <w:r>
+        <w:rPr>
+          <w:rFonts w:ascii="Calibri" w:hAnsi="Calibri"/>
+          <w:sz w:val="22"/>
+          <w:szCs w:val="22"/>
+        </w:rPr>
+        <w:tab/>
+      </w:r>
+      <m:oMath>
+        <m:r>
+          <w:rPr>
+            <w:rFonts w:ascii="Cambria Math" w:hAnsi="Cambria Math"/>
+            <w:sz w:val="22"/>
+            <w:szCs w:val="22"/>
+          </w:rPr>
+          <m:t>p</m:t>
+        </m:r>
+        <m:d>
+          <m:dPr>
+            <m:ctrlPr>
+              <w:rPr>
+                <w:rFonts w:ascii="Cambria Math" w:hAnsi="Cambria Math"/>
+                <w:i/>
+                <w:sz w:val="22"/>
+                <w:szCs w:val="22"/>
+              </w:rPr>
+            </m:ctrlPr>
+          </m:dPr>
+          <m:e>
+            <m:sSub>
+              <m:sSubPr>
+                <m:ctrlPr>
+                  <w:rPr>
+                    <w:rFonts w:ascii="Cambria Math" w:hAnsi="Cambria Math"/>
+                    <w:i/>
+                    <w:sz w:val="22"/>
+                    <w:szCs w:val="22"/>
+                  </w:rPr>
+                </m:ctrlPr>
+              </m:sSubPr>
+              <m:e>
+                <m:r>
+                  <w:rPr>
+                    <w:rFonts w:ascii="Cambria Math" w:hAnsi="Cambria Math"/>
+                    <w:sz w:val="22"/>
+                    <w:szCs w:val="22"/>
+                  </w:rPr>
+                  <m:t>μ</m:t>
+                </m:r>
+              </m:e>
+              <m:sub>
+                <m:r>
+                  <w:rPr>
+                    <w:rFonts w:ascii="Cambria Math" w:hAnsi="Cambria Math"/>
+                    <w:sz w:val="22"/>
+                    <w:szCs w:val="22"/>
+                  </w:rPr>
+                  <m:t>F</m:t>
+                </m:r>
+              </m:sub>
+            </m:sSub>
+          </m:e>
+        </m:d>
+        <m:r>
+          <w:rPr>
+            <w:rFonts w:ascii="Cambria Math" w:hAnsi="Cambria Math"/>
+            <w:sz w:val="22"/>
+            <w:szCs w:val="22"/>
+          </w:rPr>
+          <m:t>=</m:t>
+        </m:r>
+        <m:f>
+          <m:fPr>
+            <m:ctrlPr>
+              <w:rPr>
+                <w:rFonts w:ascii="Cambria Math" w:hAnsi="Cambria Math"/>
+                <w:i/>
+                <w:sz w:val="22"/>
+                <w:szCs w:val="22"/>
+              </w:rPr>
+            </m:ctrlPr>
+          </m:fPr>
+          <m:num>
+            <m:r>
+              <w:rPr>
+                <w:rFonts w:ascii="Cambria Math" w:hAnsi="Cambria Math"/>
+                <w:sz w:val="22"/>
+                <w:szCs w:val="22"/>
+              </w:rPr>
+              <m:t>Exp</m:t>
+            </m:r>
+            <m:d>
+              <m:dPr>
+                <m:ctrlPr>
+                  <w:rPr>
+                    <w:rFonts w:ascii="Cambria Math" w:hAnsi="Cambria Math"/>
+                    <w:i/>
+                    <w:sz w:val="22"/>
+                    <w:szCs w:val="22"/>
+                  </w:rPr>
+                </m:ctrlPr>
+              </m:dPr>
+              <m:e>
+                <m:r>
+                  <w:rPr>
+                    <w:rFonts w:ascii="Cambria Math" w:hAnsi="Cambria Math"/>
+                    <w:sz w:val="22"/>
+                    <w:szCs w:val="22"/>
+                  </w:rPr>
+                  <m:t>-</m:t>
+                </m:r>
+                <m:f>
+                  <m:fPr>
+                    <m:ctrlPr>
+                      <w:rPr>
+                        <w:rFonts w:ascii="Cambria Math" w:hAnsi="Cambria Math"/>
+                        <w:i/>
+                        <w:sz w:val="22"/>
+                        <w:szCs w:val="22"/>
+                      </w:rPr>
+                    </m:ctrlPr>
+                  </m:fPr>
+                  <m:num>
+                    <m:sSup>
+                      <m:sSupPr>
+                        <m:ctrlPr>
+                          <w:rPr>
+                            <w:rFonts w:ascii="Cambria Math" w:hAnsi="Cambria Math"/>
+                            <w:i/>
+                            <w:sz w:val="22"/>
+                            <w:szCs w:val="22"/>
+                          </w:rPr>
+                        </m:ctrlPr>
+                      </m:sSupPr>
+                      <m:e>
+                        <m:d>
+                          <m:dPr>
+                            <m:ctrlPr>
+                              <w:rPr>
+                                <w:rFonts w:ascii="Cambria Math" w:hAnsi="Cambria Math"/>
+                                <w:i/>
+                                <w:sz w:val="22"/>
+                                <w:szCs w:val="22"/>
+                              </w:rPr>
+                            </m:ctrlPr>
+                          </m:dPr>
+                          <m:e>
+                            <m:sSub>
+                              <m:sSubPr>
+                                <m:ctrlPr>
+                                  <w:rPr>
+                                    <w:rFonts w:ascii="Cambria Math" w:hAnsi="Cambria Math"/>
+                                    <w:i/>
+                                    <w:sz w:val="22"/>
+                                    <w:szCs w:val="22"/>
+                                  </w:rPr>
+                                </m:ctrlPr>
+                              </m:sSubPr>
+                              <m:e>
+                                <m:r>
+                                  <w:rPr>
+                                    <w:rFonts w:ascii="Cambria Math" w:hAnsi="Cambria Math"/>
+                                    <w:sz w:val="22"/>
+                                    <w:szCs w:val="22"/>
+                                  </w:rPr>
+                                  <m:t>μ</m:t>
+                                </m:r>
+                              </m:e>
+                              <m:sub>
+                                <m:r>
+                                  <w:rPr>
+                                    <w:rFonts w:ascii="Cambria Math" w:hAnsi="Cambria Math"/>
+                                    <w:sz w:val="22"/>
+                                    <w:szCs w:val="22"/>
+                                  </w:rPr>
+                                  <m:t>F</m:t>
+                                </m:r>
+                              </m:sub>
+                            </m:sSub>
+                            <m:r>
+                              <w:rPr>
+                                <w:rFonts w:ascii="Cambria Math" w:hAnsi="Cambria Math"/>
+                                <w:sz w:val="22"/>
+                                <w:szCs w:val="22"/>
+                              </w:rPr>
+                              <m:t>-</m:t>
+                            </m:r>
+                            <m:sSub>
+                              <m:sSubPr>
+                                <m:ctrlPr>
+                                  <w:rPr>
+                                    <w:rFonts w:ascii="Cambria Math" w:hAnsi="Cambria Math"/>
+                                    <w:i/>
+                                    <w:sz w:val="22"/>
+                                    <w:szCs w:val="22"/>
+                                  </w:rPr>
+                                </m:ctrlPr>
+                              </m:sSubPr>
+                              <m:e>
+                                <m:r>
+                                  <w:rPr>
+                                    <w:rFonts w:ascii="Cambria Math" w:hAnsi="Cambria Math"/>
+                                    <w:sz w:val="22"/>
+                                    <w:szCs w:val="22"/>
+                                  </w:rPr>
+                                  <m:t>μ</m:t>
+                                </m:r>
+                              </m:e>
+                              <m:sub>
+                                <m:r>
+                                  <w:rPr>
+                                    <w:rFonts w:ascii="Cambria Math" w:hAnsi="Cambria Math"/>
+                                    <w:sz w:val="22"/>
+                                    <w:szCs w:val="22"/>
+                                  </w:rPr>
+                                  <m:t>0</m:t>
+                                </m:r>
+                              </m:sub>
+                            </m:sSub>
+                          </m:e>
+                        </m:d>
+                      </m:e>
+                      <m:sup>
+                        <m:r>
+                          <w:rPr>
+                            <w:rFonts w:ascii="Cambria Math" w:hAnsi="Cambria Math"/>
+                            <w:sz w:val="22"/>
+                            <w:szCs w:val="22"/>
+                          </w:rPr>
+                          <m:t>2</m:t>
+                        </m:r>
+                      </m:sup>
+                    </m:sSup>
+                  </m:num>
+                  <m:den>
+                    <m:r>
+                      <w:rPr>
+                        <w:rFonts w:ascii="Cambria Math" w:hAnsi="Cambria Math"/>
+                        <w:sz w:val="22"/>
+                        <w:szCs w:val="22"/>
+                      </w:rPr>
+                      <m:t>2</m:t>
+                    </m:r>
+                    <m:sSubSup>
+                      <m:sSubSupPr>
+                        <m:ctrlPr>
+                          <w:rPr>
+                            <w:rFonts w:ascii="Cambria Math" w:hAnsi="Cambria Math"/>
+                            <w:i/>
+                            <w:sz w:val="22"/>
+                            <w:szCs w:val="22"/>
+                          </w:rPr>
+                        </m:ctrlPr>
+                      </m:sSubSupPr>
+                      <m:e>
+                        <m:r>
+                          <w:rPr>
+                            <w:rFonts w:ascii="Cambria Math" w:hAnsi="Cambria Math"/>
+                            <w:sz w:val="22"/>
+                            <w:szCs w:val="22"/>
+                          </w:rPr>
+                          <m:t>σ</m:t>
+                        </m:r>
+                      </m:e>
+                      <m:sub>
+                        <m:r>
+                          <w:rPr>
+                            <w:rFonts w:ascii="Cambria Math" w:hAnsi="Cambria Math"/>
+                            <w:sz w:val="22"/>
+                            <w:szCs w:val="22"/>
+                          </w:rPr>
+                          <m:t>0</m:t>
+                        </m:r>
+                      </m:sub>
+                      <m:sup>
+                        <m:r>
+                          <w:rPr>
+                            <w:rFonts w:ascii="Cambria Math" w:hAnsi="Cambria Math"/>
+                            <w:sz w:val="22"/>
+                            <w:szCs w:val="22"/>
+                          </w:rPr>
+                          <m:t>2</m:t>
+                        </m:r>
+                      </m:sup>
+                    </m:sSubSup>
+                  </m:den>
+                </m:f>
+              </m:e>
+            </m:d>
+          </m:num>
+          <m:den>
+            <m:rad>
+              <m:radPr>
+                <m:degHide m:val="1"/>
+                <m:ctrlPr>
+                  <w:rPr>
+                    <w:rFonts w:ascii="Cambria Math" w:hAnsi="Cambria Math"/>
+                    <w:i/>
+                    <w:sz w:val="22"/>
+                    <w:szCs w:val="22"/>
+                  </w:rPr>
+                </m:ctrlPr>
+              </m:radPr>
+              <m:deg/>
+              <m:e>
+                <m:r>
+                  <w:rPr>
+                    <w:rFonts w:ascii="Cambria Math" w:hAnsi="Cambria Math"/>
+                    <w:sz w:val="22"/>
+                    <w:szCs w:val="22"/>
+                  </w:rPr>
+                  <m:t>2π</m:t>
+                </m:r>
+                <m:sSubSup>
+                  <m:sSubSupPr>
+                    <m:ctrlPr>
+                      <w:rPr>
+                        <w:rFonts w:ascii="Cambria Math" w:hAnsi="Cambria Math"/>
+                        <w:i/>
+                        <w:sz w:val="22"/>
+                        <w:szCs w:val="22"/>
+                      </w:rPr>
+                    </m:ctrlPr>
+                  </m:sSubSupPr>
+                  <m:e>
+                    <m:r>
+                      <w:rPr>
+                        <w:rFonts w:ascii="Cambria Math" w:hAnsi="Cambria Math"/>
+                        <w:sz w:val="22"/>
+                        <w:szCs w:val="22"/>
+                      </w:rPr>
+                      <m:t>σ</m:t>
+                    </m:r>
+                  </m:e>
+                  <m:sub>
+                    <m:r>
+                      <w:rPr>
+                        <w:rFonts w:ascii="Cambria Math" w:hAnsi="Cambria Math"/>
+                        <w:sz w:val="22"/>
+                        <w:szCs w:val="22"/>
+                      </w:rPr>
+                      <m:t>0</m:t>
+                    </m:r>
+                  </m:sub>
+                  <m:sup>
+                    <m:r>
+                      <w:rPr>
+                        <w:rFonts w:ascii="Cambria Math" w:hAnsi="Cambria Math"/>
+                        <w:sz w:val="22"/>
+                        <w:szCs w:val="22"/>
+                      </w:rPr>
+                      <m:t>2</m:t>
+                    </m:r>
+                  </m:sup>
+                </m:sSubSup>
+              </m:e>
+            </m:rad>
+          </m:den>
+        </m:f>
+      </m:oMath>
+      <w:r>
+        <w:rPr>
+          <w:rFonts w:ascii="Calibri" w:hAnsi="Calibri"/>
+          <w:sz w:val="22"/>
+          <w:szCs w:val="22"/>
+        </w:rPr>
+        <w:t xml:space="preserve"> </w:t>
+      </w:r>
+      <w:r>
+        <w:rPr>
+          <w:rFonts w:ascii="Calibri" w:hAnsi="Calibri"/>
+          <w:sz w:val="22"/>
+          <w:szCs w:val="22"/>
+        </w:rPr>
+        <w:t xml:space="preserve">  , </w:t>
+      </w:r>
+      <w:r>
+        <w:rPr>
+          <w:rFonts w:ascii="Calibri" w:hAnsi="Calibri"/>
+          <w:sz w:val="22"/>
+          <w:szCs w:val="22"/>
+        </w:rPr>
+        <w:t xml:space="preserve">  </w:t>
+      </w:r>
+      <m:oMath>
+        <m:r>
+          <w:rPr>
+            <w:rFonts w:ascii="Cambria Math" w:hAnsi="Cambria Math"/>
+            <w:sz w:val="22"/>
+            <w:szCs w:val="22"/>
+          </w:rPr>
+          <m:t>p</m:t>
+        </m:r>
+        <m:d>
+          <m:dPr>
+            <m:ctrlPr>
+              <w:rPr>
+                <w:rFonts w:ascii="Cambria Math" w:hAnsi="Cambria Math"/>
+                <w:i/>
+                <w:sz w:val="22"/>
+                <w:szCs w:val="22"/>
+              </w:rPr>
+            </m:ctrlPr>
+          </m:dPr>
+          <m:e>
+            <m:sSub>
+              <m:sSubPr>
+                <m:ctrlPr>
+                  <w:rPr>
+                    <w:rFonts w:ascii="Cambria Math" w:hAnsi="Cambria Math"/>
+                    <w:i/>
+                    <w:sz w:val="22"/>
+                    <w:szCs w:val="22"/>
+                  </w:rPr>
+                </m:ctrlPr>
+              </m:sSubPr>
+              <m:e>
+                <m:r>
+                  <w:rPr>
+                    <w:rFonts w:ascii="Cambria Math" w:hAnsi="Cambria Math"/>
+                    <w:sz w:val="22"/>
+                    <w:szCs w:val="22"/>
+                  </w:rPr>
+                  <m:t>μ</m:t>
+                </m:r>
+              </m:e>
+              <m:sub>
+                <m:r>
+                  <w:rPr>
+                    <w:rFonts w:ascii="Cambria Math" w:hAnsi="Cambria Math"/>
+                    <w:sz w:val="22"/>
+                    <w:szCs w:val="22"/>
+                  </w:rPr>
+                  <m:t>M</m:t>
+                </m:r>
+              </m:sub>
+            </m:sSub>
+          </m:e>
+        </m:d>
+        <m:r>
+          <w:rPr>
+            <w:rFonts w:ascii="Cambria Math" w:hAnsi="Cambria Math"/>
+            <w:sz w:val="22"/>
+            <w:szCs w:val="22"/>
+          </w:rPr>
+          <m:t>=</m:t>
+        </m:r>
+        <m:f>
+          <m:fPr>
+            <m:ctrlPr>
+              <w:rPr>
+                <w:rFonts w:ascii="Cambria Math" w:hAnsi="Cambria Math"/>
+                <w:i/>
+                <w:sz w:val="22"/>
+                <w:szCs w:val="22"/>
+              </w:rPr>
+            </m:ctrlPr>
+          </m:fPr>
+          <m:num>
+            <m:r>
+              <w:rPr>
+                <w:rFonts w:ascii="Cambria Math" w:hAnsi="Cambria Math"/>
+                <w:sz w:val="22"/>
+                <w:szCs w:val="22"/>
+              </w:rPr>
+              <m:t>Exp</m:t>
+            </m:r>
+            <m:d>
+              <m:dPr>
+                <m:ctrlPr>
+                  <w:rPr>
+                    <w:rFonts w:ascii="Cambria Math" w:hAnsi="Cambria Math"/>
+                    <w:i/>
+                    <w:sz w:val="22"/>
+                    <w:szCs w:val="22"/>
+                  </w:rPr>
+                </m:ctrlPr>
+              </m:dPr>
+              <m:e>
+                <m:r>
+                  <w:rPr>
+                    <w:rFonts w:ascii="Cambria Math" w:hAnsi="Cambria Math"/>
+                    <w:sz w:val="22"/>
+                    <w:szCs w:val="22"/>
+                  </w:rPr>
+                  <m:t>-</m:t>
+                </m:r>
+                <m:f>
+                  <m:fPr>
+                    <m:ctrlPr>
+                      <w:rPr>
+                        <w:rFonts w:ascii="Cambria Math" w:hAnsi="Cambria Math"/>
+                        <w:i/>
+                        <w:sz w:val="22"/>
+                        <w:szCs w:val="22"/>
+                      </w:rPr>
+                    </m:ctrlPr>
+                  </m:fPr>
+                  <m:num>
+                    <m:sSup>
+                      <m:sSupPr>
+                        <m:ctrlPr>
+                          <w:rPr>
+                            <w:rFonts w:ascii="Cambria Math" w:hAnsi="Cambria Math"/>
+                            <w:i/>
+                            <w:sz w:val="22"/>
+                            <w:szCs w:val="22"/>
+                          </w:rPr>
+                        </m:ctrlPr>
+                      </m:sSupPr>
+                      <m:e>
+                        <m:d>
+                          <m:dPr>
+                            <m:ctrlPr>
+                              <w:rPr>
+                                <w:rFonts w:ascii="Cambria Math" w:hAnsi="Cambria Math"/>
+                                <w:i/>
+                                <w:sz w:val="22"/>
+                                <w:szCs w:val="22"/>
+                              </w:rPr>
+                            </m:ctrlPr>
+                          </m:dPr>
+                          <m:e>
+                            <m:sSub>
+                              <m:sSubPr>
+                                <m:ctrlPr>
+                                  <w:rPr>
+                                    <w:rFonts w:ascii="Cambria Math" w:hAnsi="Cambria Math"/>
+                                    <w:i/>
+                                    <w:sz w:val="22"/>
+                                    <w:szCs w:val="22"/>
+                                  </w:rPr>
+                                </m:ctrlPr>
+                              </m:sSubPr>
+                              <m:e>
+                                <m:r>
+                                  <w:rPr>
+                                    <w:rFonts w:ascii="Cambria Math" w:hAnsi="Cambria Math"/>
+                                    <w:sz w:val="22"/>
+                                    <w:szCs w:val="22"/>
+                                  </w:rPr>
+                                  <m:t>μ</m:t>
+                                </m:r>
+                              </m:e>
+                              <m:sub>
+                                <m:r>
+                                  <w:rPr>
+                                    <w:rFonts w:ascii="Cambria Math" w:hAnsi="Cambria Math"/>
+                                    <w:sz w:val="22"/>
+                                    <w:szCs w:val="22"/>
+                                  </w:rPr>
+                                  <m:t>M</m:t>
+                                </m:r>
+                              </m:sub>
+                            </m:sSub>
+                            <m:r>
+                              <w:rPr>
+                                <w:rFonts w:ascii="Cambria Math" w:hAnsi="Cambria Math"/>
+                                <w:sz w:val="22"/>
+                                <w:szCs w:val="22"/>
+                              </w:rPr>
+                              <m:t>-</m:t>
+                            </m:r>
+                            <m:sSub>
+                              <m:sSubPr>
+                                <m:ctrlPr>
+                                  <w:rPr>
+                                    <w:rFonts w:ascii="Cambria Math" w:hAnsi="Cambria Math"/>
+                                    <w:i/>
+                                    <w:sz w:val="22"/>
+                                    <w:szCs w:val="22"/>
+                                  </w:rPr>
+                                </m:ctrlPr>
+                              </m:sSubPr>
+                              <m:e>
+                                <m:r>
+                                  <w:rPr>
+                                    <w:rFonts w:ascii="Cambria Math" w:hAnsi="Cambria Math"/>
+                                    <w:sz w:val="22"/>
+                                    <w:szCs w:val="22"/>
+                                  </w:rPr>
+                                  <m:t>μ</m:t>
+                                </m:r>
+                              </m:e>
+                              <m:sub>
+                                <m:r>
+                                  <w:rPr>
+                                    <w:rFonts w:ascii="Cambria Math" w:hAnsi="Cambria Math"/>
+                                    <w:sz w:val="22"/>
+                                    <w:szCs w:val="22"/>
+                                  </w:rPr>
+                                  <m:t>0</m:t>
+                                </m:r>
+                              </m:sub>
+                            </m:sSub>
+                          </m:e>
+                        </m:d>
+                      </m:e>
+                      <m:sup>
+                        <m:r>
+                          <w:rPr>
+                            <w:rFonts w:ascii="Cambria Math" w:hAnsi="Cambria Math"/>
+                            <w:sz w:val="22"/>
+                            <w:szCs w:val="22"/>
+                          </w:rPr>
+                          <m:t>2</m:t>
+                        </m:r>
+                      </m:sup>
+                    </m:sSup>
+                  </m:num>
+                  <m:den>
+                    <m:r>
+                      <w:rPr>
+                        <w:rFonts w:ascii="Cambria Math" w:hAnsi="Cambria Math"/>
+                        <w:sz w:val="22"/>
+                        <w:szCs w:val="22"/>
+                      </w:rPr>
+                      <m:t>2</m:t>
+                    </m:r>
+                    <m:sSubSup>
+                      <m:sSubSupPr>
+                        <m:ctrlPr>
+                          <w:rPr>
+                            <w:rFonts w:ascii="Cambria Math" w:hAnsi="Cambria Math"/>
+                            <w:i/>
+                            <w:sz w:val="22"/>
+                            <w:szCs w:val="22"/>
+                          </w:rPr>
+                        </m:ctrlPr>
+                      </m:sSubSupPr>
+                      <m:e>
+                        <m:r>
+                          <w:rPr>
+                            <w:rFonts w:ascii="Cambria Math" w:hAnsi="Cambria Math"/>
+                            <w:sz w:val="22"/>
+                            <w:szCs w:val="22"/>
+                          </w:rPr>
+                          <m:t>σ</m:t>
+                        </m:r>
+                      </m:e>
+                      <m:sub>
+                        <m:r>
+                          <w:rPr>
+                            <w:rFonts w:ascii="Cambria Math" w:hAnsi="Cambria Math"/>
+                            <w:sz w:val="22"/>
+                            <w:szCs w:val="22"/>
+                          </w:rPr>
+                          <m:t>0</m:t>
+                        </m:r>
+                      </m:sub>
+                      <m:sup>
+                        <m:r>
+                          <w:rPr>
+                            <w:rFonts w:ascii="Cambria Math" w:hAnsi="Cambria Math"/>
+                            <w:sz w:val="22"/>
+                            <w:szCs w:val="22"/>
+                          </w:rPr>
+                          <m:t>2</m:t>
+                        </m:r>
+                      </m:sup>
+                    </m:sSubSup>
+                  </m:den>
+                </m:f>
+              </m:e>
+            </m:d>
+          </m:num>
+          <m:den>
+            <m:rad>
+              <m:radPr>
+                <m:degHide m:val="1"/>
+                <m:ctrlPr>
+                  <w:rPr>
+                    <w:rFonts w:ascii="Cambria Math" w:hAnsi="Cambria Math"/>
+                    <w:i/>
+                    <w:sz w:val="22"/>
+                    <w:szCs w:val="22"/>
+                  </w:rPr>
+                </m:ctrlPr>
+              </m:radPr>
+              <m:deg/>
+              <m:e>
+                <m:r>
+                  <w:rPr>
+                    <w:rFonts w:ascii="Cambria Math" w:hAnsi="Cambria Math"/>
+                    <w:sz w:val="22"/>
+                    <w:szCs w:val="22"/>
+                  </w:rPr>
+                  <m:t>2π</m:t>
+                </m:r>
+                <m:sSubSup>
+                  <m:sSubSupPr>
+                    <m:ctrlPr>
+                      <w:rPr>
+                        <w:rFonts w:ascii="Cambria Math" w:hAnsi="Cambria Math"/>
+                        <w:i/>
+                        <w:sz w:val="22"/>
+                        <w:szCs w:val="22"/>
+                      </w:rPr>
+                    </m:ctrlPr>
+                  </m:sSubSupPr>
+                  <m:e>
+                    <m:r>
+                      <w:rPr>
+                        <w:rFonts w:ascii="Cambria Math" w:hAnsi="Cambria Math"/>
+                        <w:sz w:val="22"/>
+                        <w:szCs w:val="22"/>
+                      </w:rPr>
+                      <m:t>σ</m:t>
+                    </m:r>
+                  </m:e>
+                  <m:sub>
+                    <m:r>
+                      <w:rPr>
+                        <w:rFonts w:ascii="Cambria Math" w:hAnsi="Cambria Math"/>
+                        <w:sz w:val="22"/>
+                        <w:szCs w:val="22"/>
+                      </w:rPr>
+                      <m:t>0</m:t>
+                    </m:r>
+                  </m:sub>
+                  <m:sup>
+                    <m:r>
+                      <w:rPr>
+                        <w:rFonts w:ascii="Cambria Math" w:hAnsi="Cambria Math"/>
+                        <w:sz w:val="22"/>
+                        <w:szCs w:val="22"/>
+                      </w:rPr>
+                      <m:t>2</m:t>
+                    </m:r>
+                  </m:sup>
+                </m:sSubSup>
+              </m:e>
+            </m:rad>
+          </m:den>
+        </m:f>
+      </m:oMath>
+      <w:r>
+        <w:rPr>
+          <w:rFonts w:ascii="Calibri" w:hAnsi="Calibri"/>
+          <w:sz w:val="22"/>
+          <w:szCs w:val="22"/>
+        </w:rPr>
+        <w:t>,</w:t>
+      </w:r>
     </w:p>
     <w:p>
       <w:pPr>
@@ -1303,18 +2586,1280 @@
           <w:sz w:val="22"/>
           <w:szCs w:val="22"/>
         </w:rPr>
-        <w:t>Run the Gibbs sampler with 50,000 iterations collected after discarding 500 samples and burn in. From the Gibbs</w:t>
-      </w:r>
-      <w:bookmarkStart w:id="0" w:name="_GoBack"/>
-      <w:bookmarkEnd w:id="0"/>
-      <w:r>
-        <w:rPr>
-          <w:rFonts w:ascii="Calibri" w:hAnsi="Calibri"/>
-          <w:sz w:val="22"/>
-          <w:szCs w:val="22"/>
-        </w:rPr>
-        <w:t xml:space="preserve"> ampler report: Posterior Means, Posterior standard deviations, and 95% Bayesian Credibility Regions.</w:t>
-      </w:r>
+        <w:t xml:space="preserve">              </w:t>
+      </w:r>
+      <m:oMath>
+        <m:r>
+          <w:rPr>
+            <w:rFonts w:ascii="Cambria Math" w:hAnsi="Cambria Math"/>
+            <w:sz w:val="22"/>
+            <w:szCs w:val="22"/>
+          </w:rPr>
+          <m:t>p</m:t>
+        </m:r>
+        <m:d>
+          <m:dPr>
+            <m:ctrlPr>
+              <w:rPr>
+                <w:rFonts w:ascii="Cambria Math" w:hAnsi="Cambria Math"/>
+                <w:i/>
+                <w:sz w:val="22"/>
+                <w:szCs w:val="22"/>
+              </w:rPr>
+            </m:ctrlPr>
+          </m:dPr>
+          <m:e>
+            <m:sSubSup>
+              <m:sSubSupPr>
+                <m:ctrlPr>
+                  <w:rPr>
+                    <w:rFonts w:ascii="Cambria Math" w:hAnsi="Cambria Math"/>
+                    <w:i/>
+                    <w:sz w:val="22"/>
+                    <w:szCs w:val="22"/>
+                  </w:rPr>
+                </m:ctrlPr>
+              </m:sSubSupPr>
+              <m:e>
+                <m:r>
+                  <w:rPr>
+                    <w:rFonts w:ascii="Cambria Math" w:hAnsi="Cambria Math"/>
+                    <w:sz w:val="22"/>
+                    <w:szCs w:val="22"/>
+                  </w:rPr>
+                  <m:t>σ</m:t>
+                </m:r>
+              </m:e>
+              <m:sub>
+                <m:r>
+                  <w:rPr>
+                    <w:rFonts w:ascii="Cambria Math" w:hAnsi="Cambria Math"/>
+                    <w:sz w:val="22"/>
+                    <w:szCs w:val="22"/>
+                  </w:rPr>
+                  <m:t>F</m:t>
+                </m:r>
+              </m:sub>
+              <m:sup>
+                <m:r>
+                  <w:rPr>
+                    <w:rFonts w:ascii="Cambria Math" w:hAnsi="Cambria Math"/>
+                    <w:sz w:val="22"/>
+                    <w:szCs w:val="22"/>
+                  </w:rPr>
+                  <m:t>2</m:t>
+                </m:r>
+              </m:sup>
+            </m:sSubSup>
+          </m:e>
+        </m:d>
+        <m:r>
+          <w:rPr>
+            <w:rFonts w:ascii="Cambria Math" w:hAnsi="Cambria Math"/>
+            <w:sz w:val="22"/>
+            <w:szCs w:val="22"/>
+          </w:rPr>
+          <m:t>=</m:t>
+        </m:r>
+        <m:f>
+          <m:fPr>
+            <m:ctrlPr>
+              <w:rPr>
+                <w:rFonts w:ascii="Cambria Math" w:hAnsi="Cambria Math"/>
+                <w:i/>
+                <w:sz w:val="22"/>
+                <w:szCs w:val="22"/>
+              </w:rPr>
+            </m:ctrlPr>
+          </m:fPr>
+          <m:num>
+            <m:sSup>
+              <m:sSupPr>
+                <m:ctrlPr>
+                  <w:rPr>
+                    <w:rFonts w:ascii="Cambria Math" w:hAnsi="Cambria Math"/>
+                    <w:i/>
+                    <w:sz w:val="22"/>
+                    <w:szCs w:val="22"/>
+                  </w:rPr>
+                </m:ctrlPr>
+              </m:sSupPr>
+              <m:e>
+                <m:d>
+                  <m:dPr>
+                    <m:ctrlPr>
+                      <w:rPr>
+                        <w:rFonts w:ascii="Cambria Math" w:hAnsi="Cambria Math"/>
+                        <w:i/>
+                        <w:sz w:val="22"/>
+                        <w:szCs w:val="22"/>
+                      </w:rPr>
+                    </m:ctrlPr>
+                  </m:dPr>
+                  <m:e>
+                    <m:f>
+                      <m:fPr>
+                        <m:ctrlPr>
+                          <w:rPr>
+                            <w:rFonts w:ascii="Cambria Math" w:hAnsi="Cambria Math"/>
+                            <w:i/>
+                            <w:sz w:val="22"/>
+                            <w:szCs w:val="22"/>
+                          </w:rPr>
+                        </m:ctrlPr>
+                      </m:fPr>
+                      <m:num>
+                        <m:sSub>
+                          <m:sSubPr>
+                            <m:ctrlPr>
+                              <w:rPr>
+                                <w:rFonts w:ascii="Cambria Math" w:hAnsi="Cambria Math"/>
+                                <w:i/>
+                                <w:sz w:val="22"/>
+                                <w:szCs w:val="22"/>
+                              </w:rPr>
+                            </m:ctrlPr>
+                          </m:sSubPr>
+                          <m:e>
+                            <m:r>
+                              <w:rPr>
+                                <w:rFonts w:ascii="Cambria Math" w:hAnsi="Cambria Math"/>
+                                <w:sz w:val="22"/>
+                                <w:szCs w:val="22"/>
+                              </w:rPr>
+                              <m:t>S</m:t>
+                            </m:r>
+                          </m:e>
+                          <m:sub>
+                            <m:r>
+                              <w:rPr>
+                                <w:rFonts w:ascii="Cambria Math" w:hAnsi="Cambria Math"/>
+                                <w:sz w:val="22"/>
+                                <w:szCs w:val="22"/>
+                              </w:rPr>
+                              <m:t>0</m:t>
+                            </m:r>
+                          </m:sub>
+                        </m:sSub>
+                      </m:num>
+                      <m:den>
+                        <m:r>
+                          <w:rPr>
+                            <w:rFonts w:ascii="Cambria Math" w:hAnsi="Cambria Math"/>
+                            <w:sz w:val="22"/>
+                            <w:szCs w:val="22"/>
+                          </w:rPr>
+                          <m:t>2</m:t>
+                        </m:r>
+                      </m:den>
+                    </m:f>
+                  </m:e>
+                </m:d>
+              </m:e>
+              <m:sup>
+                <m:f>
+                  <m:fPr>
+                    <m:ctrlPr>
+                      <w:rPr>
+                        <w:rFonts w:ascii="Cambria Math" w:hAnsi="Cambria Math"/>
+                        <w:i/>
+                        <w:sz w:val="22"/>
+                        <w:szCs w:val="22"/>
+                      </w:rPr>
+                    </m:ctrlPr>
+                  </m:fPr>
+                  <m:num>
+                    <m:r>
+                      <w:rPr>
+                        <w:rFonts w:ascii="Cambria Math" w:hAnsi="Cambria Math"/>
+                        <w:sz w:val="22"/>
+                        <w:szCs w:val="22"/>
+                      </w:rPr>
+                      <m:t>d</m:t>
+                    </m:r>
+                    <m:sSub>
+                      <m:sSubPr>
+                        <m:ctrlPr>
+                          <w:rPr>
+                            <w:rFonts w:ascii="Cambria Math" w:hAnsi="Cambria Math"/>
+                            <w:i/>
+                            <w:sz w:val="22"/>
+                            <w:szCs w:val="22"/>
+                          </w:rPr>
+                        </m:ctrlPr>
+                      </m:sSubPr>
+                      <m:e>
+                        <m:r>
+                          <w:rPr>
+                            <w:rFonts w:ascii="Cambria Math" w:hAnsi="Cambria Math"/>
+                            <w:sz w:val="22"/>
+                            <w:szCs w:val="22"/>
+                          </w:rPr>
+                          <m:t>f</m:t>
+                        </m:r>
+                      </m:e>
+                      <m:sub>
+                        <m:r>
+                          <w:rPr>
+                            <w:rFonts w:ascii="Cambria Math" w:hAnsi="Cambria Math"/>
+                            <w:sz w:val="22"/>
+                            <w:szCs w:val="22"/>
+                          </w:rPr>
+                          <m:t>0</m:t>
+                        </m:r>
+                      </m:sub>
+                    </m:sSub>
+                  </m:num>
+                  <m:den>
+                    <m:r>
+                      <w:rPr>
+                        <w:rFonts w:ascii="Cambria Math" w:hAnsi="Cambria Math"/>
+                        <w:sz w:val="22"/>
+                        <w:szCs w:val="22"/>
+                      </w:rPr>
+                      <m:t>2</m:t>
+                    </m:r>
+                  </m:den>
+                </m:f>
+              </m:sup>
+            </m:sSup>
+          </m:num>
+          <m:den>
+            <m:r>
+              <w:rPr>
+                <w:rFonts w:ascii="Cambria Math" w:hAnsi="Cambria Math" w:hint="eastAsia"/>
+                <w:sz w:val="22"/>
+                <w:szCs w:val="22"/>
+              </w:rPr>
+              <m:t>Γ</m:t>
+            </m:r>
+            <m:d>
+              <m:dPr>
+                <m:ctrlPr>
+                  <w:rPr>
+                    <w:rFonts w:ascii="Cambria Math" w:hAnsi="Cambria Math"/>
+                    <w:i/>
+                    <w:sz w:val="22"/>
+                    <w:szCs w:val="22"/>
+                  </w:rPr>
+                </m:ctrlPr>
+              </m:dPr>
+              <m:e>
+                <m:f>
+                  <m:fPr>
+                    <m:ctrlPr>
+                      <w:rPr>
+                        <w:rFonts w:ascii="Cambria Math" w:hAnsi="Cambria Math"/>
+                        <w:i/>
+                        <w:sz w:val="22"/>
+                        <w:szCs w:val="22"/>
+                      </w:rPr>
+                    </m:ctrlPr>
+                  </m:fPr>
+                  <m:num>
+                    <m:r>
+                      <w:rPr>
+                        <w:rFonts w:ascii="Cambria Math" w:hAnsi="Cambria Math"/>
+                        <w:sz w:val="22"/>
+                        <w:szCs w:val="22"/>
+                      </w:rPr>
+                      <m:t>d</m:t>
+                    </m:r>
+                    <m:sSub>
+                      <m:sSubPr>
+                        <m:ctrlPr>
+                          <w:rPr>
+                            <w:rFonts w:ascii="Cambria Math" w:hAnsi="Cambria Math"/>
+                            <w:i/>
+                            <w:sz w:val="22"/>
+                            <w:szCs w:val="22"/>
+                          </w:rPr>
+                        </m:ctrlPr>
+                      </m:sSubPr>
+                      <m:e>
+                        <m:r>
+                          <w:rPr>
+                            <w:rFonts w:ascii="Cambria Math" w:hAnsi="Cambria Math"/>
+                            <w:sz w:val="22"/>
+                            <w:szCs w:val="22"/>
+                          </w:rPr>
+                          <m:t>f</m:t>
+                        </m:r>
+                      </m:e>
+                      <m:sub>
+                        <m:r>
+                          <w:rPr>
+                            <w:rFonts w:ascii="Cambria Math" w:hAnsi="Cambria Math"/>
+                            <w:sz w:val="22"/>
+                            <w:szCs w:val="22"/>
+                          </w:rPr>
+                          <m:t>0</m:t>
+                        </m:r>
+                      </m:sub>
+                    </m:sSub>
+                  </m:num>
+                  <m:den>
+                    <m:r>
+                      <w:rPr>
+                        <w:rFonts w:ascii="Cambria Math" w:hAnsi="Cambria Math"/>
+                        <w:sz w:val="22"/>
+                        <w:szCs w:val="22"/>
+                      </w:rPr>
+                      <m:t>2</m:t>
+                    </m:r>
+                  </m:den>
+                </m:f>
+              </m:e>
+            </m:d>
+          </m:den>
+        </m:f>
+        <m:f>
+          <m:fPr>
+            <m:ctrlPr>
+              <w:rPr>
+                <w:rFonts w:ascii="Cambria Math" w:hAnsi="Cambria Math"/>
+                <w:i/>
+                <w:sz w:val="22"/>
+                <w:szCs w:val="22"/>
+              </w:rPr>
+            </m:ctrlPr>
+          </m:fPr>
+          <m:num>
+            <m:r>
+              <w:rPr>
+                <w:rFonts w:ascii="Cambria Math" w:hAnsi="Cambria Math"/>
+                <w:sz w:val="22"/>
+                <w:szCs w:val="22"/>
+              </w:rPr>
+              <m:t>Exp</m:t>
+            </m:r>
+            <m:d>
+              <m:dPr>
+                <m:ctrlPr>
+                  <w:rPr>
+                    <w:rFonts w:ascii="Cambria Math" w:hAnsi="Cambria Math"/>
+                    <w:i/>
+                    <w:sz w:val="22"/>
+                    <w:szCs w:val="22"/>
+                  </w:rPr>
+                </m:ctrlPr>
+              </m:dPr>
+              <m:e>
+                <m:r>
+                  <w:rPr>
+                    <w:rFonts w:ascii="Cambria Math" w:hAnsi="Cambria Math"/>
+                    <w:sz w:val="22"/>
+                    <w:szCs w:val="22"/>
+                  </w:rPr>
+                  <m:t>-</m:t>
+                </m:r>
+                <m:f>
+                  <m:fPr>
+                    <m:ctrlPr>
+                      <w:rPr>
+                        <w:rFonts w:ascii="Cambria Math" w:hAnsi="Cambria Math"/>
+                        <w:i/>
+                        <w:sz w:val="22"/>
+                        <w:szCs w:val="22"/>
+                      </w:rPr>
+                    </m:ctrlPr>
+                  </m:fPr>
+                  <m:num>
+                    <m:sSub>
+                      <m:sSubPr>
+                        <m:ctrlPr>
+                          <w:rPr>
+                            <w:rFonts w:ascii="Cambria Math" w:hAnsi="Cambria Math"/>
+                            <w:i/>
+                            <w:sz w:val="22"/>
+                            <w:szCs w:val="22"/>
+                          </w:rPr>
+                        </m:ctrlPr>
+                      </m:sSubPr>
+                      <m:e>
+                        <m:r>
+                          <w:rPr>
+                            <w:rFonts w:ascii="Cambria Math" w:hAnsi="Cambria Math"/>
+                            <w:sz w:val="22"/>
+                            <w:szCs w:val="22"/>
+                          </w:rPr>
+                          <m:t>S</m:t>
+                        </m:r>
+                      </m:e>
+                      <m:sub>
+                        <m:r>
+                          <w:rPr>
+                            <w:rFonts w:ascii="Cambria Math" w:hAnsi="Cambria Math"/>
+                            <w:sz w:val="22"/>
+                            <w:szCs w:val="22"/>
+                          </w:rPr>
+                          <m:t>0</m:t>
+                        </m:r>
+                      </m:sub>
+                    </m:sSub>
+                  </m:num>
+                  <m:den>
+                    <m:r>
+                      <w:rPr>
+                        <w:rFonts w:ascii="Cambria Math" w:hAnsi="Cambria Math"/>
+                        <w:sz w:val="22"/>
+                        <w:szCs w:val="22"/>
+                      </w:rPr>
+                      <m:t>2</m:t>
+                    </m:r>
+                    <m:sSubSup>
+                      <m:sSubSupPr>
+                        <m:ctrlPr>
+                          <w:rPr>
+                            <w:rFonts w:ascii="Cambria Math" w:hAnsi="Cambria Math"/>
+                            <w:i/>
+                            <w:sz w:val="22"/>
+                            <w:szCs w:val="22"/>
+                          </w:rPr>
+                        </m:ctrlPr>
+                      </m:sSubSupPr>
+                      <m:e>
+                        <m:r>
+                          <w:rPr>
+                            <w:rFonts w:ascii="Cambria Math" w:hAnsi="Cambria Math"/>
+                            <w:sz w:val="22"/>
+                            <w:szCs w:val="22"/>
+                          </w:rPr>
+                          <m:t>σ</m:t>
+                        </m:r>
+                      </m:e>
+                      <m:sub>
+                        <m:r>
+                          <w:rPr>
+                            <w:rFonts w:ascii="Cambria Math" w:hAnsi="Cambria Math"/>
+                            <w:sz w:val="22"/>
+                            <w:szCs w:val="22"/>
+                          </w:rPr>
+                          <m:t>F</m:t>
+                        </m:r>
+                      </m:sub>
+                      <m:sup>
+                        <m:r>
+                          <w:rPr>
+                            <w:rFonts w:ascii="Cambria Math" w:hAnsi="Cambria Math"/>
+                            <w:sz w:val="22"/>
+                            <w:szCs w:val="22"/>
+                          </w:rPr>
+                          <m:t>2</m:t>
+                        </m:r>
+                      </m:sup>
+                    </m:sSubSup>
+                  </m:den>
+                </m:f>
+              </m:e>
+            </m:d>
+          </m:num>
+          <m:den>
+            <m:sSup>
+              <m:sSupPr>
+                <m:ctrlPr>
+                  <w:rPr>
+                    <w:rFonts w:ascii="Cambria Math" w:hAnsi="Cambria Math"/>
+                    <w:i/>
+                    <w:sz w:val="22"/>
+                    <w:szCs w:val="22"/>
+                  </w:rPr>
+                </m:ctrlPr>
+              </m:sSupPr>
+              <m:e>
+                <m:d>
+                  <m:dPr>
+                    <m:begChr m:val="["/>
+                    <m:endChr m:val="]"/>
+                    <m:ctrlPr>
+                      <w:rPr>
+                        <w:rFonts w:ascii="Cambria Math" w:hAnsi="Cambria Math"/>
+                        <w:i/>
+                        <w:sz w:val="22"/>
+                        <w:szCs w:val="22"/>
+                      </w:rPr>
+                    </m:ctrlPr>
+                  </m:dPr>
+                  <m:e>
+                    <m:sSubSup>
+                      <m:sSubSupPr>
+                        <m:ctrlPr>
+                          <w:rPr>
+                            <w:rFonts w:ascii="Cambria Math" w:hAnsi="Cambria Math"/>
+                            <w:i/>
+                            <w:sz w:val="22"/>
+                            <w:szCs w:val="22"/>
+                          </w:rPr>
+                        </m:ctrlPr>
+                      </m:sSubSupPr>
+                      <m:e>
+                        <m:r>
+                          <w:rPr>
+                            <w:rFonts w:ascii="Cambria Math" w:hAnsi="Cambria Math"/>
+                            <w:sz w:val="22"/>
+                            <w:szCs w:val="22"/>
+                          </w:rPr>
+                          <m:t>σ</m:t>
+                        </m:r>
+                      </m:e>
+                      <m:sub>
+                        <m:r>
+                          <w:rPr>
+                            <w:rFonts w:ascii="Cambria Math" w:hAnsi="Cambria Math"/>
+                            <w:sz w:val="22"/>
+                            <w:szCs w:val="22"/>
+                          </w:rPr>
+                          <m:t>F</m:t>
+                        </m:r>
+                      </m:sub>
+                      <m:sup>
+                        <m:r>
+                          <w:rPr>
+                            <w:rFonts w:ascii="Cambria Math" w:hAnsi="Cambria Math"/>
+                            <w:sz w:val="22"/>
+                            <w:szCs w:val="22"/>
+                          </w:rPr>
+                          <m:t>2</m:t>
+                        </m:r>
+                      </m:sup>
+                    </m:sSubSup>
+                  </m:e>
+                </m:d>
+              </m:e>
+              <m:sup>
+                <m:d>
+                  <m:dPr>
+                    <m:begChr m:val="["/>
+                    <m:endChr m:val="]"/>
+                    <m:ctrlPr>
+                      <w:rPr>
+                        <w:rFonts w:ascii="Cambria Math" w:hAnsi="Cambria Math"/>
+                        <w:i/>
+                        <w:sz w:val="22"/>
+                        <w:szCs w:val="22"/>
+                      </w:rPr>
+                    </m:ctrlPr>
+                  </m:dPr>
+                  <m:e>
+                    <m:r>
+                      <w:rPr>
+                        <w:rFonts w:ascii="Cambria Math" w:hAnsi="Cambria Math"/>
+                        <w:sz w:val="22"/>
+                        <w:szCs w:val="22"/>
+                      </w:rPr>
+                      <m:t>1+</m:t>
+                    </m:r>
+                    <m:f>
+                      <m:fPr>
+                        <m:ctrlPr>
+                          <w:rPr>
+                            <w:rFonts w:ascii="Cambria Math" w:hAnsi="Cambria Math"/>
+                            <w:i/>
+                            <w:sz w:val="22"/>
+                            <w:szCs w:val="22"/>
+                          </w:rPr>
+                        </m:ctrlPr>
+                      </m:fPr>
+                      <m:num>
+                        <m:r>
+                          <w:rPr>
+                            <w:rFonts w:ascii="Cambria Math" w:hAnsi="Cambria Math"/>
+                            <w:sz w:val="22"/>
+                            <w:szCs w:val="22"/>
+                          </w:rPr>
+                          <m:t>d</m:t>
+                        </m:r>
+                        <m:sSub>
+                          <m:sSubPr>
+                            <m:ctrlPr>
+                              <w:rPr>
+                                <w:rFonts w:ascii="Cambria Math" w:hAnsi="Cambria Math"/>
+                                <w:i/>
+                                <w:sz w:val="22"/>
+                                <w:szCs w:val="22"/>
+                              </w:rPr>
+                            </m:ctrlPr>
+                          </m:sSubPr>
+                          <m:e>
+                            <m:r>
+                              <w:rPr>
+                                <w:rFonts w:ascii="Cambria Math" w:hAnsi="Cambria Math"/>
+                                <w:sz w:val="22"/>
+                                <w:szCs w:val="22"/>
+                              </w:rPr>
+                              <m:t>f</m:t>
+                            </m:r>
+                          </m:e>
+                          <m:sub>
+                            <m:r>
+                              <w:rPr>
+                                <w:rFonts w:ascii="Cambria Math" w:hAnsi="Cambria Math"/>
+                                <w:sz w:val="22"/>
+                                <w:szCs w:val="22"/>
+                              </w:rPr>
+                              <m:t>0</m:t>
+                            </m:r>
+                          </m:sub>
+                        </m:sSub>
+                      </m:num>
+                      <m:den>
+                        <m:r>
+                          <w:rPr>
+                            <w:rFonts w:ascii="Cambria Math" w:hAnsi="Cambria Math"/>
+                            <w:sz w:val="22"/>
+                            <w:szCs w:val="22"/>
+                          </w:rPr>
+                          <m:t>2</m:t>
+                        </m:r>
+                      </m:den>
+                    </m:f>
+                  </m:e>
+                </m:d>
+              </m:sup>
+            </m:sSup>
+          </m:den>
+        </m:f>
+      </m:oMath>
+      <w:r>
+        <w:rPr>
+          <w:rFonts w:ascii="Calibri" w:hAnsi="Calibri"/>
+          <w:sz w:val="22"/>
+          <w:szCs w:val="22"/>
+        </w:rPr>
+        <w:t xml:space="preserve">,  </w:t>
+      </w:r>
+      <m:oMath>
+        <m:r>
+          <w:rPr>
+            <w:rFonts w:ascii="Cambria Math" w:hAnsi="Cambria Math"/>
+            <w:sz w:val="22"/>
+            <w:szCs w:val="22"/>
+          </w:rPr>
+          <m:t>p</m:t>
+        </m:r>
+        <m:d>
+          <m:dPr>
+            <m:ctrlPr>
+              <w:rPr>
+                <w:rFonts w:ascii="Cambria Math" w:hAnsi="Cambria Math"/>
+                <w:i/>
+                <w:sz w:val="22"/>
+                <w:szCs w:val="22"/>
+              </w:rPr>
+            </m:ctrlPr>
+          </m:dPr>
+          <m:e>
+            <m:sSubSup>
+              <m:sSubSupPr>
+                <m:ctrlPr>
+                  <w:rPr>
+                    <w:rFonts w:ascii="Cambria Math" w:hAnsi="Cambria Math"/>
+                    <w:i/>
+                    <w:sz w:val="22"/>
+                    <w:szCs w:val="22"/>
+                  </w:rPr>
+                </m:ctrlPr>
+              </m:sSubSupPr>
+              <m:e>
+                <m:r>
+                  <w:rPr>
+                    <w:rFonts w:ascii="Cambria Math" w:hAnsi="Cambria Math"/>
+                    <w:sz w:val="22"/>
+                    <w:szCs w:val="22"/>
+                  </w:rPr>
+                  <m:t>σ</m:t>
+                </m:r>
+              </m:e>
+              <m:sub>
+                <m:r>
+                  <w:rPr>
+                    <w:rFonts w:ascii="Cambria Math" w:hAnsi="Cambria Math"/>
+                    <w:sz w:val="22"/>
+                    <w:szCs w:val="22"/>
+                  </w:rPr>
+                  <m:t>M</m:t>
+                </m:r>
+              </m:sub>
+              <m:sup>
+                <m:r>
+                  <w:rPr>
+                    <w:rFonts w:ascii="Cambria Math" w:hAnsi="Cambria Math"/>
+                    <w:sz w:val="22"/>
+                    <w:szCs w:val="22"/>
+                  </w:rPr>
+                  <m:t>2</m:t>
+                </m:r>
+              </m:sup>
+            </m:sSubSup>
+          </m:e>
+        </m:d>
+        <m:r>
+          <w:rPr>
+            <w:rFonts w:ascii="Cambria Math" w:hAnsi="Cambria Math"/>
+            <w:sz w:val="22"/>
+            <w:szCs w:val="22"/>
+          </w:rPr>
+          <m:t>=</m:t>
+        </m:r>
+        <m:f>
+          <m:fPr>
+            <m:ctrlPr>
+              <w:rPr>
+                <w:rFonts w:ascii="Cambria Math" w:hAnsi="Cambria Math"/>
+                <w:i/>
+                <w:sz w:val="22"/>
+                <w:szCs w:val="22"/>
+              </w:rPr>
+            </m:ctrlPr>
+          </m:fPr>
+          <m:num>
+            <m:sSup>
+              <m:sSupPr>
+                <m:ctrlPr>
+                  <w:rPr>
+                    <w:rFonts w:ascii="Cambria Math" w:hAnsi="Cambria Math"/>
+                    <w:i/>
+                    <w:sz w:val="22"/>
+                    <w:szCs w:val="22"/>
+                  </w:rPr>
+                </m:ctrlPr>
+              </m:sSupPr>
+              <m:e>
+                <m:d>
+                  <m:dPr>
+                    <m:ctrlPr>
+                      <w:rPr>
+                        <w:rFonts w:ascii="Cambria Math" w:hAnsi="Cambria Math"/>
+                        <w:i/>
+                        <w:sz w:val="22"/>
+                        <w:szCs w:val="22"/>
+                      </w:rPr>
+                    </m:ctrlPr>
+                  </m:dPr>
+                  <m:e>
+                    <m:f>
+                      <m:fPr>
+                        <m:ctrlPr>
+                          <w:rPr>
+                            <w:rFonts w:ascii="Cambria Math" w:hAnsi="Cambria Math"/>
+                            <w:i/>
+                            <w:sz w:val="22"/>
+                            <w:szCs w:val="22"/>
+                          </w:rPr>
+                        </m:ctrlPr>
+                      </m:fPr>
+                      <m:num>
+                        <m:sSub>
+                          <m:sSubPr>
+                            <m:ctrlPr>
+                              <w:rPr>
+                                <w:rFonts w:ascii="Cambria Math" w:hAnsi="Cambria Math"/>
+                                <w:i/>
+                                <w:sz w:val="22"/>
+                                <w:szCs w:val="22"/>
+                              </w:rPr>
+                            </m:ctrlPr>
+                          </m:sSubPr>
+                          <m:e>
+                            <m:r>
+                              <w:rPr>
+                                <w:rFonts w:ascii="Cambria Math" w:hAnsi="Cambria Math"/>
+                                <w:sz w:val="22"/>
+                                <w:szCs w:val="22"/>
+                              </w:rPr>
+                              <m:t>S</m:t>
+                            </m:r>
+                          </m:e>
+                          <m:sub>
+                            <m:r>
+                              <w:rPr>
+                                <w:rFonts w:ascii="Cambria Math" w:hAnsi="Cambria Math"/>
+                                <w:sz w:val="22"/>
+                                <w:szCs w:val="22"/>
+                              </w:rPr>
+                              <m:t>0</m:t>
+                            </m:r>
+                          </m:sub>
+                        </m:sSub>
+                      </m:num>
+                      <m:den>
+                        <m:r>
+                          <w:rPr>
+                            <w:rFonts w:ascii="Cambria Math" w:hAnsi="Cambria Math"/>
+                            <w:sz w:val="22"/>
+                            <w:szCs w:val="22"/>
+                          </w:rPr>
+                          <m:t>2</m:t>
+                        </m:r>
+                      </m:den>
+                    </m:f>
+                  </m:e>
+                </m:d>
+              </m:e>
+              <m:sup>
+                <m:f>
+                  <m:fPr>
+                    <m:ctrlPr>
+                      <w:rPr>
+                        <w:rFonts w:ascii="Cambria Math" w:hAnsi="Cambria Math"/>
+                        <w:i/>
+                        <w:sz w:val="22"/>
+                        <w:szCs w:val="22"/>
+                      </w:rPr>
+                    </m:ctrlPr>
+                  </m:fPr>
+                  <m:num>
+                    <m:r>
+                      <w:rPr>
+                        <w:rFonts w:ascii="Cambria Math" w:hAnsi="Cambria Math"/>
+                        <w:sz w:val="22"/>
+                        <w:szCs w:val="22"/>
+                      </w:rPr>
+                      <m:t>d</m:t>
+                    </m:r>
+                    <m:sSub>
+                      <m:sSubPr>
+                        <m:ctrlPr>
+                          <w:rPr>
+                            <w:rFonts w:ascii="Cambria Math" w:hAnsi="Cambria Math"/>
+                            <w:i/>
+                            <w:sz w:val="22"/>
+                            <w:szCs w:val="22"/>
+                          </w:rPr>
+                        </m:ctrlPr>
+                      </m:sSubPr>
+                      <m:e>
+                        <m:r>
+                          <w:rPr>
+                            <w:rFonts w:ascii="Cambria Math" w:hAnsi="Cambria Math"/>
+                            <w:sz w:val="22"/>
+                            <w:szCs w:val="22"/>
+                          </w:rPr>
+                          <m:t>f</m:t>
+                        </m:r>
+                      </m:e>
+                      <m:sub>
+                        <m:r>
+                          <w:rPr>
+                            <w:rFonts w:ascii="Cambria Math" w:hAnsi="Cambria Math"/>
+                            <w:sz w:val="22"/>
+                            <w:szCs w:val="22"/>
+                          </w:rPr>
+                          <m:t>0</m:t>
+                        </m:r>
+                      </m:sub>
+                    </m:sSub>
+                  </m:num>
+                  <m:den>
+                    <m:r>
+                      <w:rPr>
+                        <w:rFonts w:ascii="Cambria Math" w:hAnsi="Cambria Math"/>
+                        <w:sz w:val="22"/>
+                        <w:szCs w:val="22"/>
+                      </w:rPr>
+                      <m:t>2</m:t>
+                    </m:r>
+                  </m:den>
+                </m:f>
+              </m:sup>
+            </m:sSup>
+          </m:num>
+          <m:den>
+            <m:r>
+              <w:rPr>
+                <w:rFonts w:ascii="Cambria Math" w:hAnsi="Cambria Math" w:hint="eastAsia"/>
+                <w:sz w:val="22"/>
+                <w:szCs w:val="22"/>
+              </w:rPr>
+              <m:t>Γ</m:t>
+            </m:r>
+            <m:d>
+              <m:dPr>
+                <m:ctrlPr>
+                  <w:rPr>
+                    <w:rFonts w:ascii="Cambria Math" w:hAnsi="Cambria Math"/>
+                    <w:i/>
+                    <w:sz w:val="22"/>
+                    <w:szCs w:val="22"/>
+                  </w:rPr>
+                </m:ctrlPr>
+              </m:dPr>
+              <m:e>
+                <m:f>
+                  <m:fPr>
+                    <m:ctrlPr>
+                      <w:rPr>
+                        <w:rFonts w:ascii="Cambria Math" w:hAnsi="Cambria Math"/>
+                        <w:i/>
+                        <w:sz w:val="22"/>
+                        <w:szCs w:val="22"/>
+                      </w:rPr>
+                    </m:ctrlPr>
+                  </m:fPr>
+                  <m:num>
+                    <m:r>
+                      <w:rPr>
+                        <w:rFonts w:ascii="Cambria Math" w:hAnsi="Cambria Math"/>
+                        <w:sz w:val="22"/>
+                        <w:szCs w:val="22"/>
+                      </w:rPr>
+                      <m:t>d</m:t>
+                    </m:r>
+                    <m:sSub>
+                      <m:sSubPr>
+                        <m:ctrlPr>
+                          <w:rPr>
+                            <w:rFonts w:ascii="Cambria Math" w:hAnsi="Cambria Math"/>
+                            <w:i/>
+                            <w:sz w:val="22"/>
+                            <w:szCs w:val="22"/>
+                          </w:rPr>
+                        </m:ctrlPr>
+                      </m:sSubPr>
+                      <m:e>
+                        <m:r>
+                          <w:rPr>
+                            <w:rFonts w:ascii="Cambria Math" w:hAnsi="Cambria Math"/>
+                            <w:sz w:val="22"/>
+                            <w:szCs w:val="22"/>
+                          </w:rPr>
+                          <m:t>f</m:t>
+                        </m:r>
+                      </m:e>
+                      <m:sub>
+                        <m:r>
+                          <w:rPr>
+                            <w:rFonts w:ascii="Cambria Math" w:hAnsi="Cambria Math"/>
+                            <w:sz w:val="22"/>
+                            <w:szCs w:val="22"/>
+                          </w:rPr>
+                          <m:t>0</m:t>
+                        </m:r>
+                      </m:sub>
+                    </m:sSub>
+                  </m:num>
+                  <m:den>
+                    <m:r>
+                      <w:rPr>
+                        <w:rFonts w:ascii="Cambria Math" w:hAnsi="Cambria Math"/>
+                        <w:sz w:val="22"/>
+                        <w:szCs w:val="22"/>
+                      </w:rPr>
+                      <m:t>2</m:t>
+                    </m:r>
+                  </m:den>
+                </m:f>
+              </m:e>
+            </m:d>
+          </m:den>
+        </m:f>
+        <m:f>
+          <m:fPr>
+            <m:ctrlPr>
+              <w:rPr>
+                <w:rFonts w:ascii="Cambria Math" w:hAnsi="Cambria Math"/>
+                <w:i/>
+                <w:sz w:val="22"/>
+                <w:szCs w:val="22"/>
+              </w:rPr>
+            </m:ctrlPr>
+          </m:fPr>
+          <m:num>
+            <m:r>
+              <w:rPr>
+                <w:rFonts w:ascii="Cambria Math" w:hAnsi="Cambria Math"/>
+                <w:sz w:val="22"/>
+                <w:szCs w:val="22"/>
+              </w:rPr>
+              <m:t>Exp</m:t>
+            </m:r>
+            <m:d>
+              <m:dPr>
+                <m:ctrlPr>
+                  <w:rPr>
+                    <w:rFonts w:ascii="Cambria Math" w:hAnsi="Cambria Math"/>
+                    <w:i/>
+                    <w:sz w:val="22"/>
+                    <w:szCs w:val="22"/>
+                  </w:rPr>
+                </m:ctrlPr>
+              </m:dPr>
+              <m:e>
+                <m:r>
+                  <w:rPr>
+                    <w:rFonts w:ascii="Cambria Math" w:hAnsi="Cambria Math"/>
+                    <w:sz w:val="22"/>
+                    <w:szCs w:val="22"/>
+                  </w:rPr>
+                  <m:t>-</m:t>
+                </m:r>
+                <m:f>
+                  <m:fPr>
+                    <m:ctrlPr>
+                      <w:rPr>
+                        <w:rFonts w:ascii="Cambria Math" w:hAnsi="Cambria Math"/>
+                        <w:i/>
+                        <w:sz w:val="22"/>
+                        <w:szCs w:val="22"/>
+                      </w:rPr>
+                    </m:ctrlPr>
+                  </m:fPr>
+                  <m:num>
+                    <m:sSub>
+                      <m:sSubPr>
+                        <m:ctrlPr>
+                          <w:rPr>
+                            <w:rFonts w:ascii="Cambria Math" w:hAnsi="Cambria Math"/>
+                            <w:i/>
+                            <w:sz w:val="22"/>
+                            <w:szCs w:val="22"/>
+                          </w:rPr>
+                        </m:ctrlPr>
+                      </m:sSubPr>
+                      <m:e>
+                        <m:r>
+                          <w:rPr>
+                            <w:rFonts w:ascii="Cambria Math" w:hAnsi="Cambria Math"/>
+                            <w:sz w:val="22"/>
+                            <w:szCs w:val="22"/>
+                          </w:rPr>
+                          <m:t>S</m:t>
+                        </m:r>
+                      </m:e>
+                      <m:sub>
+                        <m:r>
+                          <w:rPr>
+                            <w:rFonts w:ascii="Cambria Math" w:hAnsi="Cambria Math"/>
+                            <w:sz w:val="22"/>
+                            <w:szCs w:val="22"/>
+                          </w:rPr>
+                          <m:t>0</m:t>
+                        </m:r>
+                      </m:sub>
+                    </m:sSub>
+                  </m:num>
+                  <m:den>
+                    <m:r>
+                      <w:rPr>
+                        <w:rFonts w:ascii="Cambria Math" w:hAnsi="Cambria Math"/>
+                        <w:sz w:val="22"/>
+                        <w:szCs w:val="22"/>
+                      </w:rPr>
+                      <m:t>2</m:t>
+                    </m:r>
+                    <m:sSubSup>
+                      <m:sSubSupPr>
+                        <m:ctrlPr>
+                          <w:rPr>
+                            <w:rFonts w:ascii="Cambria Math" w:hAnsi="Cambria Math"/>
+                            <w:i/>
+                            <w:sz w:val="22"/>
+                            <w:szCs w:val="22"/>
+                          </w:rPr>
+                        </m:ctrlPr>
+                      </m:sSubSupPr>
+                      <m:e>
+                        <m:r>
+                          <w:rPr>
+                            <w:rFonts w:ascii="Cambria Math" w:hAnsi="Cambria Math"/>
+                            <w:sz w:val="22"/>
+                            <w:szCs w:val="22"/>
+                          </w:rPr>
+                          <m:t>σ</m:t>
+                        </m:r>
+                      </m:e>
+                      <m:sub>
+                        <m:r>
+                          <w:rPr>
+                            <w:rFonts w:ascii="Cambria Math" w:hAnsi="Cambria Math"/>
+                            <w:sz w:val="22"/>
+                            <w:szCs w:val="22"/>
+                          </w:rPr>
+                          <m:t>M</m:t>
+                        </m:r>
+                      </m:sub>
+                      <m:sup>
+                        <m:r>
+                          <w:rPr>
+                            <w:rFonts w:ascii="Cambria Math" w:hAnsi="Cambria Math"/>
+                            <w:sz w:val="22"/>
+                            <w:szCs w:val="22"/>
+                          </w:rPr>
+                          <m:t>2</m:t>
+                        </m:r>
+                      </m:sup>
+                    </m:sSubSup>
+                  </m:den>
+                </m:f>
+              </m:e>
+            </m:d>
+          </m:num>
+          <m:den>
+            <m:sSup>
+              <m:sSupPr>
+                <m:ctrlPr>
+                  <w:rPr>
+                    <w:rFonts w:ascii="Cambria Math" w:hAnsi="Cambria Math"/>
+                    <w:i/>
+                    <w:sz w:val="22"/>
+                    <w:szCs w:val="22"/>
+                  </w:rPr>
+                </m:ctrlPr>
+              </m:sSupPr>
+              <m:e>
+                <m:d>
+                  <m:dPr>
+                    <m:begChr m:val="["/>
+                    <m:endChr m:val="]"/>
+                    <m:ctrlPr>
+                      <w:rPr>
+                        <w:rFonts w:ascii="Cambria Math" w:hAnsi="Cambria Math"/>
+                        <w:i/>
+                        <w:sz w:val="22"/>
+                        <w:szCs w:val="22"/>
+                      </w:rPr>
+                    </m:ctrlPr>
+                  </m:dPr>
+                  <m:e>
+                    <m:sSubSup>
+                      <m:sSubSupPr>
+                        <m:ctrlPr>
+                          <w:rPr>
+                            <w:rFonts w:ascii="Cambria Math" w:hAnsi="Cambria Math"/>
+                            <w:i/>
+                            <w:sz w:val="22"/>
+                            <w:szCs w:val="22"/>
+                          </w:rPr>
+                        </m:ctrlPr>
+                      </m:sSubSupPr>
+                      <m:e>
+                        <m:r>
+                          <w:rPr>
+                            <w:rFonts w:ascii="Cambria Math" w:hAnsi="Cambria Math"/>
+                            <w:sz w:val="22"/>
+                            <w:szCs w:val="22"/>
+                          </w:rPr>
+                          <m:t>σ</m:t>
+                        </m:r>
+                      </m:e>
+                      <m:sub>
+                        <m:r>
+                          <w:rPr>
+                            <w:rFonts w:ascii="Cambria Math" w:hAnsi="Cambria Math"/>
+                            <w:sz w:val="22"/>
+                            <w:szCs w:val="22"/>
+                          </w:rPr>
+                          <m:t>M</m:t>
+                        </m:r>
+                      </m:sub>
+                      <m:sup>
+                        <m:r>
+                          <w:rPr>
+                            <w:rFonts w:ascii="Cambria Math" w:hAnsi="Cambria Math"/>
+                            <w:sz w:val="22"/>
+                            <w:szCs w:val="22"/>
+                          </w:rPr>
+                          <m:t>2</m:t>
+                        </m:r>
+                      </m:sup>
+                    </m:sSubSup>
+                  </m:e>
+                </m:d>
+              </m:e>
+              <m:sup>
+                <m:d>
+                  <m:dPr>
+                    <m:begChr m:val="["/>
+                    <m:endChr m:val="]"/>
+                    <m:ctrlPr>
+                      <w:rPr>
+                        <w:rFonts w:ascii="Cambria Math" w:hAnsi="Cambria Math"/>
+                        <w:i/>
+                        <w:sz w:val="22"/>
+                        <w:szCs w:val="22"/>
+                      </w:rPr>
+                    </m:ctrlPr>
+                  </m:dPr>
+                  <m:e>
+                    <m:r>
+                      <w:rPr>
+                        <w:rFonts w:ascii="Cambria Math" w:hAnsi="Cambria Math"/>
+                        <w:sz w:val="22"/>
+                        <w:szCs w:val="22"/>
+                      </w:rPr>
+                      <m:t>1+</m:t>
+                    </m:r>
+                    <m:f>
+                      <m:fPr>
+                        <m:ctrlPr>
+                          <w:rPr>
+                            <w:rFonts w:ascii="Cambria Math" w:hAnsi="Cambria Math"/>
+                            <w:i/>
+                            <w:sz w:val="22"/>
+                            <w:szCs w:val="22"/>
+                          </w:rPr>
+                        </m:ctrlPr>
+                      </m:fPr>
+                      <m:num>
+                        <m:r>
+                          <w:rPr>
+                            <w:rFonts w:ascii="Cambria Math" w:hAnsi="Cambria Math"/>
+                            <w:sz w:val="22"/>
+                            <w:szCs w:val="22"/>
+                          </w:rPr>
+                          <m:t>d</m:t>
+                        </m:r>
+                        <m:sSub>
+                          <m:sSubPr>
+                            <m:ctrlPr>
+                              <w:rPr>
+                                <w:rFonts w:ascii="Cambria Math" w:hAnsi="Cambria Math"/>
+                                <w:i/>
+                                <w:sz w:val="22"/>
+                                <w:szCs w:val="22"/>
+                              </w:rPr>
+                            </m:ctrlPr>
+                          </m:sSubPr>
+                          <m:e>
+                            <m:r>
+                              <w:rPr>
+                                <w:rFonts w:ascii="Cambria Math" w:hAnsi="Cambria Math"/>
+                                <w:sz w:val="22"/>
+                                <w:szCs w:val="22"/>
+                              </w:rPr>
+                              <m:t>f</m:t>
+                            </m:r>
+                          </m:e>
+                          <m:sub>
+                            <m:r>
+                              <w:rPr>
+                                <w:rFonts w:ascii="Cambria Math" w:hAnsi="Cambria Math"/>
+                                <w:sz w:val="22"/>
+                                <w:szCs w:val="22"/>
+                              </w:rPr>
+                              <m:t>0</m:t>
+                            </m:r>
+                          </m:sub>
+                        </m:sSub>
+                      </m:num>
+                      <m:den>
+                        <m:r>
+                          <w:rPr>
+                            <w:rFonts w:ascii="Cambria Math" w:hAnsi="Cambria Math"/>
+                            <w:sz w:val="22"/>
+                            <w:szCs w:val="22"/>
+                          </w:rPr>
+                          <m:t>2</m:t>
+                        </m:r>
+                      </m:den>
+                    </m:f>
+                  </m:e>
+                </m:d>
+              </m:sup>
+            </m:sSup>
+          </m:den>
+        </m:f>
+      </m:oMath>
     </w:p>
     <w:p>
       <w:pPr>
@@ -1324,6 +3869,32 @@
           <w:szCs w:val="22"/>
         </w:rPr>
       </w:pPr>
+      <w:r>
+        <w:rPr>
+          <w:rFonts w:ascii="Calibri" w:hAnsi="Calibri"/>
+          <w:sz w:val="22"/>
+          <w:szCs w:val="22"/>
+        </w:rPr>
+        <w:t xml:space="preserve">3.1. </w:t>
+      </w:r>
+      <w:proofErr w:type="gramStart"/>
+      <w:r>
+        <w:rPr>
+          <w:rFonts w:ascii="Calibri" w:hAnsi="Calibri"/>
+          <w:sz w:val="22"/>
+          <w:szCs w:val="22"/>
+        </w:rPr>
+        <w:t>Derive</w:t>
+      </w:r>
+      <w:proofErr w:type="gramEnd"/>
+      <w:r>
+        <w:rPr>
+          <w:rFonts w:ascii="Calibri" w:hAnsi="Calibri"/>
+          <w:sz w:val="22"/>
+          <w:szCs w:val="22"/>
+        </w:rPr>
+        <w:t xml:space="preserve"> the fully conditional distributions for the mean and variances.</w:t>
+      </w:r>
     </w:p>
     <w:p>
       <w:pPr>
@@ -1333,6 +3904,56 @@
           <w:szCs w:val="22"/>
         </w:rPr>
       </w:pPr>
+      <w:proofErr w:type="gramStart"/>
+      <w:r>
+        <w:rPr>
+          <w:rFonts w:ascii="Calibri" w:hAnsi="Calibri"/>
+          <w:sz w:val="22"/>
+          <w:szCs w:val="22"/>
+        </w:rPr>
+        <w:t xml:space="preserve">3.2. </w:t>
+      </w:r>
+      <w:r>
+        <w:rPr>
+          <w:rFonts w:ascii="Calibri" w:hAnsi="Calibri"/>
+          <w:sz w:val="22"/>
+          <w:szCs w:val="22"/>
+        </w:rPr>
+        <w:t>Describe,</w:t>
+      </w:r>
+      <w:r>
+        <w:rPr>
+          <w:rFonts w:ascii="Calibri" w:hAnsi="Calibri"/>
+          <w:sz w:val="22"/>
+          <w:szCs w:val="22"/>
+        </w:rPr>
+        <w:t xml:space="preserve"> conceptually</w:t>
+      </w:r>
+      <w:r>
+        <w:rPr>
+          <w:rFonts w:ascii="Calibri" w:hAnsi="Calibri"/>
+          <w:sz w:val="22"/>
+          <w:szCs w:val="22"/>
+        </w:rPr>
+        <w:t>, a Gibbs s</w:t>
+      </w:r>
+      <w:r>
+        <w:rPr>
+          <w:rFonts w:ascii="Calibri" w:hAnsi="Calibri"/>
+          <w:sz w:val="22"/>
+          <w:szCs w:val="22"/>
+        </w:rPr>
+        <w:t xml:space="preserve">ampler for </w:t>
+      </w:r>
+      <w:r>
+        <w:rPr>
+          <w:rFonts w:ascii="Calibri" w:hAnsi="Calibri"/>
+          <w:sz w:val="22"/>
+          <w:szCs w:val="22"/>
+        </w:rPr>
+        <w:t>drawing samples from the posterior distribution of the mean and variances.</w:t>
+      </w:r>
+      <w:proofErr w:type="gramEnd"/>
     </w:p>
     <w:p>
       <w:pPr>
@@ -1342,14 +3963,6 @@
           <w:szCs w:val="22"/>
         </w:rPr>
       </w:pPr>
-      <w:r>
-        <w:rPr>
-          <w:rFonts w:ascii="Calibri" w:hAnsi="Calibri"/>
-          <w:sz w:val="22"/>
-          <w:szCs w:val="22"/>
-        </w:rPr>
-        <w:t>3.3.</w:t>
-      </w:r>
     </w:p>
     <w:p>
       <w:pPr>
@@ -1359,6 +3972,31 @@
           <w:szCs w:val="22"/>
         </w:rPr>
       </w:pPr>
+      <w:r>
+        <w:rPr>
+          <w:rFonts w:ascii="Calibri" w:hAnsi="Calibri"/>
+          <w:sz w:val="22"/>
+          <w:szCs w:val="22"/>
+        </w:rPr>
+        <w:lastRenderedPageBreak/>
+        <w:t>Run the Gibbs sampler with 50,000 iterati</w:t>
+      </w:r>
+      <w:r>
+        <w:rPr>
+          <w:rFonts w:ascii="Calibri" w:hAnsi="Calibri"/>
+          <w:sz w:val="22"/>
+          <w:szCs w:val="22"/>
+        </w:rPr>
+        <w:t>ons collected after discarding 1,0</w:t>
+      </w:r>
+      <w:r>
+        <w:rPr>
+          <w:rFonts w:ascii="Calibri" w:hAnsi="Calibri"/>
+          <w:sz w:val="22"/>
+          <w:szCs w:val="22"/>
+        </w:rPr>
+        <w:t xml:space="preserve">00 samples and burn in. From the Gibbs ampler report: </w:t>
+      </w:r>
     </w:p>
     <w:p>
       <w:pPr>
@@ -1368,14 +4006,6 @@
           <w:szCs w:val="22"/>
         </w:rPr>
       </w:pPr>
-      <w:r>
-        <w:rPr>
-          <w:rFonts w:ascii="Calibri" w:hAnsi="Calibri"/>
-          <w:sz w:val="22"/>
-          <w:szCs w:val="22"/>
-        </w:rPr>
-        <w:t xml:space="preserve">3.4. </w:t>
-      </w:r>
     </w:p>
     <w:p>
       <w:pPr>
@@ -1385,25 +4015,65 @@
           <w:szCs w:val="22"/>
         </w:rPr>
       </w:pPr>
+      <w:r>
+        <w:rPr>
+          <w:rFonts w:ascii="Calibri" w:hAnsi="Calibri"/>
+          <w:sz w:val="22"/>
+          <w:szCs w:val="22"/>
+        </w:rPr>
+        <w:t xml:space="preserve">  3.3. Estimates of the posterior means, posterior standard deviations and </w:t>
+      </w:r>
+      <w:r>
+        <w:rPr>
+          <w:rFonts w:ascii="Calibri" w:hAnsi="Calibri"/>
+          <w:sz w:val="22"/>
+          <w:szCs w:val="22"/>
+        </w:rPr>
+        <w:t xml:space="preserve">95% </w:t>
+      </w:r>
+      <w:r>
+        <w:rPr>
+          <w:rFonts w:ascii="Calibri" w:hAnsi="Calibri"/>
+          <w:sz w:val="22"/>
+          <w:szCs w:val="22"/>
+        </w:rPr>
+        <w:t xml:space="preserve">(Highest-Posterior </w:t>
+      </w:r>
+      <w:proofErr w:type="spellStart"/>
+      <w:r>
+        <w:rPr>
+          <w:rFonts w:ascii="Calibri" w:hAnsi="Calibri"/>
+          <w:sz w:val="22"/>
+          <w:szCs w:val="22"/>
+        </w:rPr>
+        <w:t>Desnity</w:t>
+      </w:r>
+      <w:proofErr w:type="spellEnd"/>
+      <w:r>
+        <w:rPr>
+          <w:rFonts w:ascii="Calibri" w:hAnsi="Calibri"/>
+          <w:sz w:val="22"/>
+          <w:szCs w:val="22"/>
+        </w:rPr>
+        <w:t xml:space="preserve">) </w:t>
+      </w:r>
+      <w:r>
+        <w:rPr>
+          <w:rFonts w:ascii="Calibri" w:hAnsi="Calibri"/>
+          <w:sz w:val="22"/>
+          <w:szCs w:val="22"/>
+        </w:rPr>
+        <w:t>Bayesian Credibility Regions.</w:t>
+      </w:r>
     </w:p>
     <w:p>
       <w:pPr>
         <w:rPr>
           <w:rFonts w:ascii="Calibri" w:hAnsi="Calibri"/>
-          <w:b/>
-          <w:sz w:val="22"/>
-          <w:szCs w:val="22"/>
-        </w:rPr>
-      </w:pPr>
-      <w:r>
-        <w:rPr>
-          <w:rFonts w:ascii="Calibri" w:hAnsi="Calibri"/>
-          <w:b/>
-          <w:sz w:val="22"/>
-          <w:szCs w:val="22"/>
-        </w:rPr>
-        <w:t>4. Convergence diagnostics</w:t>
-      </w:r>
+          <w:sz w:val="22"/>
+          <w:szCs w:val="22"/>
+        </w:rPr>
+      </w:pPr>
     </w:p>
     <w:p>
       <w:pPr>
@@ -1413,6 +4083,74 @@
           <w:szCs w:val="22"/>
         </w:rPr>
       </w:pPr>
+      <w:r>
+        <w:rPr>
+          <w:rFonts w:ascii="Calibri" w:hAnsi="Calibri"/>
+          <w:sz w:val="22"/>
+          <w:szCs w:val="22"/>
+        </w:rPr>
+        <w:t xml:space="preserve">  3.4</w:t>
+      </w:r>
+      <w:r>
+        <w:rPr>
+          <w:rFonts w:ascii="Calibri" w:hAnsi="Calibri"/>
+          <w:sz w:val="22"/>
+          <w:szCs w:val="22"/>
+        </w:rPr>
+        <w:t>.</w:t>
+      </w:r>
+      <w:r>
+        <w:rPr>
+          <w:rFonts w:ascii="Calibri" w:hAnsi="Calibri"/>
+          <w:sz w:val="22"/>
+          <w:szCs w:val="22"/>
+        </w:rPr>
+        <w:t xml:space="preserve"> Convergence diagnostics for each of the unknowns, including:  trace plot, </w:t>
+      </w:r>
+      <w:proofErr w:type="gramStart"/>
+      <w:r>
+        <w:rPr>
+          <w:rFonts w:ascii="Calibri" w:hAnsi="Calibri"/>
+          <w:sz w:val="22"/>
+          <w:szCs w:val="22"/>
+        </w:rPr>
+        <w:t>estimated  number</w:t>
+      </w:r>
+      <w:proofErr w:type="gramEnd"/>
+      <w:r>
+        <w:rPr>
+          <w:rFonts w:ascii="Calibri" w:hAnsi="Calibri"/>
+          <w:sz w:val="22"/>
+          <w:szCs w:val="22"/>
+        </w:rPr>
+        <w:t xml:space="preserve"> of effective samples, auto-correlations, and MC standard errors.</w:t>
+      </w:r>
+    </w:p>
+    <w:p>
+      <w:pPr>
+        <w:rPr>
+          <w:rFonts w:ascii="Calibri" w:hAnsi="Calibri"/>
+          <w:sz w:val="22"/>
+          <w:szCs w:val="22"/>
+        </w:rPr>
+      </w:pPr>
+    </w:p>
+    <w:p>
+      <w:pPr>
+        <w:rPr>
+          <w:rFonts w:ascii="Calibri" w:hAnsi="Calibri"/>
+          <w:sz w:val="22"/>
+          <w:szCs w:val="22"/>
+        </w:rPr>
+      </w:pPr>
+      <w:r>
+        <w:rPr>
+          <w:rFonts w:ascii="Calibri" w:hAnsi="Calibri"/>
+          <w:sz w:val="22"/>
+          <w:szCs w:val="22"/>
+        </w:rPr>
+        <w:t xml:space="preserve">  3.5. Summarize your findings in light of the objective above described and results obtained from your analyses.</w:t>
+      </w:r>
     </w:p>
     <w:p>
       <w:pPr>

</xml_diff>